<commit_message>
Enum Structures Collections Demos
</commit_message>
<xml_diff>
--- a/10thNov/Collections.docx
+++ b/10thNov/Collections.docx
@@ -1841,12 +1841,28 @@
       </w:r>
     </w:p>
     <w:p>
-      <w:r>
+      <w:pPr>
+        <w:rPr>
+          <w:b/>
+        </w:rPr>
+      </w:pPr>
+      <w:r>
+        <w:rPr>
+          <w:b/>
+        </w:rPr>
         <w:t>Boxing &gt; Converting value type variable to reference type</w:t>
       </w:r>
     </w:p>
     <w:p>
-      <w:r>
+      <w:pPr>
+        <w:rPr>
+          <w:b/>
+        </w:rPr>
+      </w:pPr>
+      <w:r>
+        <w:rPr>
+          <w:b/>
+        </w:rPr>
         <w:t>Unboxing &gt; Converting reference type variable to value type</w:t>
       </w:r>
     </w:p>
@@ -4563,7 +4579,2882 @@
         </w:pBdr>
       </w:pPr>
     </w:p>
-    <w:p/>
+    <w:p>
+      <w:pPr>
+        <w:autoSpaceDE w:val="0"/>
+        <w:autoSpaceDN w:val="0"/>
+        <w:adjustRightInd w:val="0"/>
+        <w:spacing w:after="0" w:line="240" w:lineRule="auto"/>
+        <w:rPr>
+          <w:rFonts w:ascii="Consolas" w:hAnsi="Consolas" w:cs="Consolas"/>
+          <w:color w:val="000000"/>
+          <w:sz w:val="19"/>
+          <w:szCs w:val="19"/>
+        </w:rPr>
+      </w:pPr>
+      <w:proofErr w:type="gramStart"/>
+      <w:r>
+        <w:rPr>
+          <w:rFonts w:ascii="Consolas" w:hAnsi="Consolas" w:cs="Consolas"/>
+          <w:color w:val="0000FF"/>
+          <w:sz w:val="19"/>
+          <w:szCs w:val="19"/>
+        </w:rPr>
+        <w:t>using</w:t>
+      </w:r>
+      <w:proofErr w:type="gramEnd"/>
+      <w:r>
+        <w:rPr>
+          <w:rFonts w:ascii="Consolas" w:hAnsi="Consolas" w:cs="Consolas"/>
+          <w:color w:val="000000"/>
+          <w:sz w:val="19"/>
+          <w:szCs w:val="19"/>
+        </w:rPr>
+        <w:t xml:space="preserve"> System;</w:t>
+      </w:r>
+    </w:p>
+    <w:p>
+      <w:pPr>
+        <w:autoSpaceDE w:val="0"/>
+        <w:autoSpaceDN w:val="0"/>
+        <w:adjustRightInd w:val="0"/>
+        <w:spacing w:after="0" w:line="240" w:lineRule="auto"/>
+        <w:rPr>
+          <w:rFonts w:ascii="Consolas" w:hAnsi="Consolas" w:cs="Consolas"/>
+          <w:color w:val="000000"/>
+          <w:sz w:val="19"/>
+          <w:szCs w:val="19"/>
+        </w:rPr>
+      </w:pPr>
+      <w:proofErr w:type="gramStart"/>
+      <w:r>
+        <w:rPr>
+          <w:rFonts w:ascii="Consolas" w:hAnsi="Consolas" w:cs="Consolas"/>
+          <w:color w:val="0000FF"/>
+          <w:sz w:val="19"/>
+          <w:szCs w:val="19"/>
+        </w:rPr>
+        <w:t>using</w:t>
+      </w:r>
+      <w:proofErr w:type="gramEnd"/>
+      <w:r>
+        <w:rPr>
+          <w:rFonts w:ascii="Consolas" w:hAnsi="Consolas" w:cs="Consolas"/>
+          <w:color w:val="000000"/>
+          <w:sz w:val="19"/>
+          <w:szCs w:val="19"/>
+        </w:rPr>
+        <w:t xml:space="preserve"> </w:t>
+      </w:r>
+      <w:proofErr w:type="spellStart"/>
+      <w:r>
+        <w:rPr>
+          <w:rFonts w:ascii="Consolas" w:hAnsi="Consolas" w:cs="Consolas"/>
+          <w:color w:val="000000"/>
+          <w:sz w:val="19"/>
+          <w:szCs w:val="19"/>
+        </w:rPr>
+        <w:t>System.Collections</w:t>
+      </w:r>
+      <w:proofErr w:type="spellEnd"/>
+      <w:r>
+        <w:rPr>
+          <w:rFonts w:ascii="Consolas" w:hAnsi="Consolas" w:cs="Consolas"/>
+          <w:color w:val="000000"/>
+          <w:sz w:val="19"/>
+          <w:szCs w:val="19"/>
+        </w:rPr>
+        <w:t>;</w:t>
+      </w:r>
+    </w:p>
+    <w:p>
+      <w:pPr>
+        <w:autoSpaceDE w:val="0"/>
+        <w:autoSpaceDN w:val="0"/>
+        <w:adjustRightInd w:val="0"/>
+        <w:spacing w:after="0" w:line="240" w:lineRule="auto"/>
+        <w:rPr>
+          <w:rFonts w:ascii="Consolas" w:hAnsi="Consolas" w:cs="Consolas"/>
+          <w:color w:val="000000"/>
+          <w:sz w:val="19"/>
+          <w:szCs w:val="19"/>
+        </w:rPr>
+      </w:pPr>
+      <w:proofErr w:type="gramStart"/>
+      <w:r>
+        <w:rPr>
+          <w:rFonts w:ascii="Consolas" w:hAnsi="Consolas" w:cs="Consolas"/>
+          <w:color w:val="0000FF"/>
+          <w:sz w:val="19"/>
+          <w:szCs w:val="19"/>
+        </w:rPr>
+        <w:t>class</w:t>
+      </w:r>
+      <w:proofErr w:type="gramEnd"/>
+      <w:r>
+        <w:rPr>
+          <w:rFonts w:ascii="Consolas" w:hAnsi="Consolas" w:cs="Consolas"/>
+          <w:color w:val="000000"/>
+          <w:sz w:val="19"/>
+          <w:szCs w:val="19"/>
+        </w:rPr>
+        <w:t xml:space="preserve"> </w:t>
+      </w:r>
+      <w:r>
+        <w:rPr>
+          <w:rFonts w:ascii="Consolas" w:hAnsi="Consolas" w:cs="Consolas"/>
+          <w:color w:val="2B91AF"/>
+          <w:sz w:val="19"/>
+          <w:szCs w:val="19"/>
+        </w:rPr>
+        <w:t>Program</w:t>
+      </w:r>
+    </w:p>
+    <w:p>
+      <w:pPr>
+        <w:autoSpaceDE w:val="0"/>
+        <w:autoSpaceDN w:val="0"/>
+        <w:adjustRightInd w:val="0"/>
+        <w:spacing w:after="0" w:line="240" w:lineRule="auto"/>
+        <w:rPr>
+          <w:rFonts w:ascii="Consolas" w:hAnsi="Consolas" w:cs="Consolas"/>
+          <w:color w:val="000000"/>
+          <w:sz w:val="19"/>
+          <w:szCs w:val="19"/>
+        </w:rPr>
+      </w:pPr>
+      <w:r>
+        <w:rPr>
+          <w:rFonts w:ascii="Consolas" w:hAnsi="Consolas" w:cs="Consolas"/>
+          <w:color w:val="000000"/>
+          <w:sz w:val="19"/>
+          <w:szCs w:val="19"/>
+        </w:rPr>
+        <w:lastRenderedPageBreak/>
+        <w:t>{</w:t>
+      </w:r>
+    </w:p>
+    <w:p>
+      <w:pPr>
+        <w:autoSpaceDE w:val="0"/>
+        <w:autoSpaceDN w:val="0"/>
+        <w:adjustRightInd w:val="0"/>
+        <w:spacing w:after="0" w:line="240" w:lineRule="auto"/>
+        <w:rPr>
+          <w:rFonts w:ascii="Consolas" w:hAnsi="Consolas" w:cs="Consolas"/>
+          <w:color w:val="000000"/>
+          <w:sz w:val="19"/>
+          <w:szCs w:val="19"/>
+        </w:rPr>
+      </w:pPr>
+      <w:r>
+        <w:rPr>
+          <w:rFonts w:ascii="Consolas" w:hAnsi="Consolas" w:cs="Consolas"/>
+          <w:color w:val="000000"/>
+          <w:sz w:val="19"/>
+          <w:szCs w:val="19"/>
+        </w:rPr>
+        <w:t xml:space="preserve">   </w:t>
+      </w:r>
+      <w:proofErr w:type="gramStart"/>
+      <w:r>
+        <w:rPr>
+          <w:rFonts w:ascii="Consolas" w:hAnsi="Consolas" w:cs="Consolas"/>
+          <w:color w:val="0000FF"/>
+          <w:sz w:val="19"/>
+          <w:szCs w:val="19"/>
+        </w:rPr>
+        <w:t>static</w:t>
+      </w:r>
+      <w:proofErr w:type="gramEnd"/>
+      <w:r>
+        <w:rPr>
+          <w:rFonts w:ascii="Consolas" w:hAnsi="Consolas" w:cs="Consolas"/>
+          <w:color w:val="000000"/>
+          <w:sz w:val="19"/>
+          <w:szCs w:val="19"/>
+        </w:rPr>
+        <w:t xml:space="preserve"> </w:t>
+      </w:r>
+      <w:r>
+        <w:rPr>
+          <w:rFonts w:ascii="Consolas" w:hAnsi="Consolas" w:cs="Consolas"/>
+          <w:color w:val="0000FF"/>
+          <w:sz w:val="19"/>
+          <w:szCs w:val="19"/>
+        </w:rPr>
+        <w:t>void</w:t>
+      </w:r>
+      <w:r>
+        <w:rPr>
+          <w:rFonts w:ascii="Consolas" w:hAnsi="Consolas" w:cs="Consolas"/>
+          <w:color w:val="000000"/>
+          <w:sz w:val="19"/>
+          <w:szCs w:val="19"/>
+        </w:rPr>
+        <w:t xml:space="preserve"> Main()</w:t>
+      </w:r>
+    </w:p>
+    <w:p>
+      <w:pPr>
+        <w:autoSpaceDE w:val="0"/>
+        <w:autoSpaceDN w:val="0"/>
+        <w:adjustRightInd w:val="0"/>
+        <w:spacing w:after="0" w:line="240" w:lineRule="auto"/>
+        <w:rPr>
+          <w:rFonts w:ascii="Consolas" w:hAnsi="Consolas" w:cs="Consolas"/>
+          <w:color w:val="000000"/>
+          <w:sz w:val="19"/>
+          <w:szCs w:val="19"/>
+        </w:rPr>
+      </w:pPr>
+      <w:r>
+        <w:rPr>
+          <w:rFonts w:ascii="Consolas" w:hAnsi="Consolas" w:cs="Consolas"/>
+          <w:color w:val="000000"/>
+          <w:sz w:val="19"/>
+          <w:szCs w:val="19"/>
+        </w:rPr>
+        <w:t xml:space="preserve">    {</w:t>
+      </w:r>
+    </w:p>
+    <w:p>
+      <w:pPr>
+        <w:autoSpaceDE w:val="0"/>
+        <w:autoSpaceDN w:val="0"/>
+        <w:adjustRightInd w:val="0"/>
+        <w:spacing w:after="0" w:line="240" w:lineRule="auto"/>
+        <w:rPr>
+          <w:rFonts w:ascii="Consolas" w:hAnsi="Consolas" w:cs="Consolas"/>
+          <w:color w:val="000000"/>
+          <w:sz w:val="19"/>
+          <w:szCs w:val="19"/>
+        </w:rPr>
+      </w:pPr>
+      <w:r>
+        <w:rPr>
+          <w:rFonts w:ascii="Consolas" w:hAnsi="Consolas" w:cs="Consolas"/>
+          <w:color w:val="000000"/>
+          <w:sz w:val="19"/>
+          <w:szCs w:val="19"/>
+        </w:rPr>
+        <w:t xml:space="preserve">        </w:t>
+      </w:r>
+      <w:proofErr w:type="spellStart"/>
+      <w:r>
+        <w:rPr>
+          <w:rFonts w:ascii="Consolas" w:hAnsi="Consolas" w:cs="Consolas"/>
+          <w:color w:val="000000"/>
+          <w:sz w:val="19"/>
+          <w:szCs w:val="19"/>
+        </w:rPr>
+        <w:t>ArrayList</w:t>
+      </w:r>
+      <w:proofErr w:type="spellEnd"/>
+      <w:r>
+        <w:rPr>
+          <w:rFonts w:ascii="Consolas" w:hAnsi="Consolas" w:cs="Consolas"/>
+          <w:color w:val="000000"/>
+          <w:sz w:val="19"/>
+          <w:szCs w:val="19"/>
+        </w:rPr>
+        <w:t xml:space="preserve"> list = </w:t>
+      </w:r>
+      <w:r>
+        <w:rPr>
+          <w:rFonts w:ascii="Consolas" w:hAnsi="Consolas" w:cs="Consolas"/>
+          <w:color w:val="0000FF"/>
+          <w:sz w:val="19"/>
+          <w:szCs w:val="19"/>
+        </w:rPr>
+        <w:t>new</w:t>
+      </w:r>
+      <w:r>
+        <w:rPr>
+          <w:rFonts w:ascii="Consolas" w:hAnsi="Consolas" w:cs="Consolas"/>
+          <w:color w:val="000000"/>
+          <w:sz w:val="19"/>
+          <w:szCs w:val="19"/>
+        </w:rPr>
+        <w:t xml:space="preserve"> </w:t>
+      </w:r>
+      <w:proofErr w:type="spellStart"/>
+      <w:proofErr w:type="gramStart"/>
+      <w:r>
+        <w:rPr>
+          <w:rFonts w:ascii="Consolas" w:hAnsi="Consolas" w:cs="Consolas"/>
+          <w:color w:val="000000"/>
+          <w:sz w:val="19"/>
+          <w:szCs w:val="19"/>
+        </w:rPr>
+        <w:t>ArrayList</w:t>
+      </w:r>
+      <w:proofErr w:type="spellEnd"/>
+      <w:r>
+        <w:rPr>
+          <w:rFonts w:ascii="Consolas" w:hAnsi="Consolas" w:cs="Consolas"/>
+          <w:color w:val="000000"/>
+          <w:sz w:val="19"/>
+          <w:szCs w:val="19"/>
+        </w:rPr>
+        <w:t>(</w:t>
+      </w:r>
+      <w:proofErr w:type="gramEnd"/>
+      <w:r>
+        <w:rPr>
+          <w:rFonts w:ascii="Consolas" w:hAnsi="Consolas" w:cs="Consolas"/>
+          <w:color w:val="000000"/>
+          <w:sz w:val="19"/>
+          <w:szCs w:val="19"/>
+        </w:rPr>
+        <w:t>);</w:t>
+      </w:r>
+    </w:p>
+    <w:p>
+      <w:pPr>
+        <w:autoSpaceDE w:val="0"/>
+        <w:autoSpaceDN w:val="0"/>
+        <w:adjustRightInd w:val="0"/>
+        <w:spacing w:after="0" w:line="240" w:lineRule="auto"/>
+        <w:rPr>
+          <w:rFonts w:ascii="Consolas" w:hAnsi="Consolas" w:cs="Consolas"/>
+          <w:color w:val="000000"/>
+          <w:sz w:val="19"/>
+          <w:szCs w:val="19"/>
+        </w:rPr>
+      </w:pPr>
+      <w:r>
+        <w:rPr>
+          <w:rFonts w:ascii="Consolas" w:hAnsi="Consolas" w:cs="Consolas"/>
+          <w:color w:val="000000"/>
+          <w:sz w:val="19"/>
+          <w:szCs w:val="19"/>
+        </w:rPr>
+        <w:t xml:space="preserve">        </w:t>
+      </w:r>
+      <w:proofErr w:type="spellStart"/>
+      <w:proofErr w:type="gramStart"/>
+      <w:r>
+        <w:rPr>
+          <w:rFonts w:ascii="Consolas" w:hAnsi="Consolas" w:cs="Consolas"/>
+          <w:color w:val="000000"/>
+          <w:sz w:val="19"/>
+          <w:szCs w:val="19"/>
+        </w:rPr>
+        <w:t>list.Add</w:t>
+      </w:r>
+      <w:proofErr w:type="spellEnd"/>
+      <w:r>
+        <w:rPr>
+          <w:rFonts w:ascii="Consolas" w:hAnsi="Consolas" w:cs="Consolas"/>
+          <w:color w:val="000000"/>
+          <w:sz w:val="19"/>
+          <w:szCs w:val="19"/>
+        </w:rPr>
+        <w:t>(</w:t>
+      </w:r>
+      <w:proofErr w:type="gramEnd"/>
+      <w:r>
+        <w:rPr>
+          <w:rFonts w:ascii="Consolas" w:hAnsi="Consolas" w:cs="Consolas"/>
+          <w:color w:val="000000"/>
+          <w:sz w:val="19"/>
+          <w:szCs w:val="19"/>
+        </w:rPr>
+        <w:t xml:space="preserve">1);  </w:t>
+      </w:r>
+      <w:r>
+        <w:rPr>
+          <w:rFonts w:ascii="Consolas" w:hAnsi="Consolas" w:cs="Consolas"/>
+          <w:color w:val="008000"/>
+          <w:sz w:val="19"/>
+          <w:szCs w:val="19"/>
+        </w:rPr>
+        <w:t>// Boxing happens here</w:t>
+      </w:r>
+    </w:p>
+    <w:p>
+      <w:pPr>
+        <w:autoSpaceDE w:val="0"/>
+        <w:autoSpaceDN w:val="0"/>
+        <w:adjustRightInd w:val="0"/>
+        <w:spacing w:after="0" w:line="240" w:lineRule="auto"/>
+        <w:rPr>
+          <w:rFonts w:ascii="Consolas" w:hAnsi="Consolas" w:cs="Consolas"/>
+          <w:color w:val="000000"/>
+          <w:sz w:val="19"/>
+          <w:szCs w:val="19"/>
+        </w:rPr>
+      </w:pPr>
+      <w:r>
+        <w:rPr>
+          <w:rFonts w:ascii="Consolas" w:hAnsi="Consolas" w:cs="Consolas"/>
+          <w:color w:val="000000"/>
+          <w:sz w:val="19"/>
+          <w:szCs w:val="19"/>
+        </w:rPr>
+        <w:t xml:space="preserve">        </w:t>
+      </w:r>
+      <w:proofErr w:type="spellStart"/>
+      <w:proofErr w:type="gramStart"/>
+      <w:r>
+        <w:rPr>
+          <w:rFonts w:ascii="Consolas" w:hAnsi="Consolas" w:cs="Consolas"/>
+          <w:color w:val="000000"/>
+          <w:sz w:val="19"/>
+          <w:szCs w:val="19"/>
+        </w:rPr>
+        <w:t>list.Add</w:t>
+      </w:r>
+      <w:proofErr w:type="spellEnd"/>
+      <w:r>
+        <w:rPr>
+          <w:rFonts w:ascii="Consolas" w:hAnsi="Consolas" w:cs="Consolas"/>
+          <w:color w:val="000000"/>
+          <w:sz w:val="19"/>
+          <w:szCs w:val="19"/>
+        </w:rPr>
+        <w:t>(</w:t>
+      </w:r>
+      <w:proofErr w:type="gramEnd"/>
+      <w:r>
+        <w:rPr>
+          <w:rFonts w:ascii="Consolas" w:hAnsi="Consolas" w:cs="Consolas"/>
+          <w:color w:val="000000"/>
+          <w:sz w:val="19"/>
+          <w:szCs w:val="19"/>
+        </w:rPr>
+        <w:t>12);</w:t>
+      </w:r>
+    </w:p>
+    <w:p>
+      <w:pPr>
+        <w:autoSpaceDE w:val="0"/>
+        <w:autoSpaceDN w:val="0"/>
+        <w:adjustRightInd w:val="0"/>
+        <w:spacing w:after="0" w:line="240" w:lineRule="auto"/>
+        <w:rPr>
+          <w:rFonts w:ascii="Consolas" w:hAnsi="Consolas" w:cs="Consolas"/>
+          <w:color w:val="000000"/>
+          <w:sz w:val="19"/>
+          <w:szCs w:val="19"/>
+        </w:rPr>
+      </w:pPr>
+      <w:r>
+        <w:rPr>
+          <w:rFonts w:ascii="Consolas" w:hAnsi="Consolas" w:cs="Consolas"/>
+          <w:color w:val="000000"/>
+          <w:sz w:val="19"/>
+          <w:szCs w:val="19"/>
+        </w:rPr>
+        <w:t xml:space="preserve">        </w:t>
+      </w:r>
+      <w:proofErr w:type="spellStart"/>
+      <w:proofErr w:type="gramStart"/>
+      <w:r>
+        <w:rPr>
+          <w:rFonts w:ascii="Consolas" w:hAnsi="Consolas" w:cs="Consolas"/>
+          <w:color w:val="000000"/>
+          <w:sz w:val="19"/>
+          <w:szCs w:val="19"/>
+        </w:rPr>
+        <w:t>list.Add</w:t>
+      </w:r>
+      <w:proofErr w:type="spellEnd"/>
+      <w:r>
+        <w:rPr>
+          <w:rFonts w:ascii="Consolas" w:hAnsi="Consolas" w:cs="Consolas"/>
+          <w:color w:val="000000"/>
+          <w:sz w:val="19"/>
+          <w:szCs w:val="19"/>
+        </w:rPr>
+        <w:t>(</w:t>
+      </w:r>
+      <w:proofErr w:type="gramEnd"/>
+      <w:r>
+        <w:rPr>
+          <w:rFonts w:ascii="Consolas" w:hAnsi="Consolas" w:cs="Consolas"/>
+          <w:color w:val="000000"/>
+          <w:sz w:val="19"/>
+          <w:szCs w:val="19"/>
+        </w:rPr>
+        <w:t>2);</w:t>
+      </w:r>
+    </w:p>
+    <w:p>
+      <w:pPr>
+        <w:autoSpaceDE w:val="0"/>
+        <w:autoSpaceDN w:val="0"/>
+        <w:adjustRightInd w:val="0"/>
+        <w:spacing w:after="0" w:line="240" w:lineRule="auto"/>
+        <w:rPr>
+          <w:rFonts w:ascii="Consolas" w:hAnsi="Consolas" w:cs="Consolas"/>
+          <w:color w:val="000000"/>
+          <w:sz w:val="19"/>
+          <w:szCs w:val="19"/>
+        </w:rPr>
+      </w:pPr>
+      <w:r>
+        <w:rPr>
+          <w:rFonts w:ascii="Consolas" w:hAnsi="Consolas" w:cs="Consolas"/>
+          <w:color w:val="000000"/>
+          <w:sz w:val="19"/>
+          <w:szCs w:val="19"/>
+        </w:rPr>
+        <w:t xml:space="preserve">        </w:t>
+      </w:r>
+      <w:proofErr w:type="spellStart"/>
+      <w:proofErr w:type="gramStart"/>
+      <w:r>
+        <w:rPr>
+          <w:rFonts w:ascii="Consolas" w:hAnsi="Consolas" w:cs="Consolas"/>
+          <w:color w:val="000000"/>
+          <w:sz w:val="19"/>
+          <w:szCs w:val="19"/>
+        </w:rPr>
+        <w:t>list.Add</w:t>
+      </w:r>
+      <w:proofErr w:type="spellEnd"/>
+      <w:r>
+        <w:rPr>
+          <w:rFonts w:ascii="Consolas" w:hAnsi="Consolas" w:cs="Consolas"/>
+          <w:color w:val="000000"/>
+          <w:sz w:val="19"/>
+          <w:szCs w:val="19"/>
+        </w:rPr>
+        <w:t>(</w:t>
+      </w:r>
+      <w:proofErr w:type="gramEnd"/>
+      <w:r>
+        <w:rPr>
+          <w:rFonts w:ascii="Consolas" w:hAnsi="Consolas" w:cs="Consolas"/>
+          <w:color w:val="000000"/>
+          <w:sz w:val="19"/>
+          <w:szCs w:val="19"/>
+        </w:rPr>
+        <w:t>3);</w:t>
+      </w:r>
+    </w:p>
+    <w:p>
+      <w:pPr>
+        <w:autoSpaceDE w:val="0"/>
+        <w:autoSpaceDN w:val="0"/>
+        <w:adjustRightInd w:val="0"/>
+        <w:spacing w:after="0" w:line="240" w:lineRule="auto"/>
+        <w:rPr>
+          <w:rFonts w:ascii="Consolas" w:hAnsi="Consolas" w:cs="Consolas"/>
+          <w:color w:val="000000"/>
+          <w:sz w:val="19"/>
+          <w:szCs w:val="19"/>
+        </w:rPr>
+      </w:pPr>
+    </w:p>
+    <w:p>
+      <w:pPr>
+        <w:autoSpaceDE w:val="0"/>
+        <w:autoSpaceDN w:val="0"/>
+        <w:adjustRightInd w:val="0"/>
+        <w:spacing w:after="0" w:line="240" w:lineRule="auto"/>
+        <w:rPr>
+          <w:rFonts w:ascii="Consolas" w:hAnsi="Consolas" w:cs="Consolas"/>
+          <w:color w:val="000000"/>
+          <w:sz w:val="19"/>
+          <w:szCs w:val="19"/>
+        </w:rPr>
+      </w:pPr>
+      <w:r>
+        <w:rPr>
+          <w:rFonts w:ascii="Consolas" w:hAnsi="Consolas" w:cs="Consolas"/>
+          <w:color w:val="000000"/>
+          <w:sz w:val="19"/>
+          <w:szCs w:val="19"/>
+        </w:rPr>
+        <w:t xml:space="preserve">        </w:t>
+      </w:r>
+      <w:proofErr w:type="spellStart"/>
+      <w:proofErr w:type="gramStart"/>
+      <w:r>
+        <w:rPr>
+          <w:rFonts w:ascii="Consolas" w:hAnsi="Consolas" w:cs="Consolas"/>
+          <w:color w:val="0000FF"/>
+          <w:sz w:val="19"/>
+          <w:szCs w:val="19"/>
+        </w:rPr>
+        <w:t>foreach</w:t>
+      </w:r>
+      <w:proofErr w:type="spellEnd"/>
+      <w:r>
+        <w:rPr>
+          <w:rFonts w:ascii="Consolas" w:hAnsi="Consolas" w:cs="Consolas"/>
+          <w:color w:val="000000"/>
+          <w:sz w:val="19"/>
+          <w:szCs w:val="19"/>
+        </w:rPr>
+        <w:t>(</w:t>
+      </w:r>
+      <w:proofErr w:type="spellStart"/>
+      <w:proofErr w:type="gramEnd"/>
+      <w:r>
+        <w:rPr>
+          <w:rFonts w:ascii="Consolas" w:hAnsi="Consolas" w:cs="Consolas"/>
+          <w:color w:val="0000FF"/>
+          <w:sz w:val="19"/>
+          <w:szCs w:val="19"/>
+        </w:rPr>
+        <w:t>int</w:t>
+      </w:r>
+      <w:proofErr w:type="spellEnd"/>
+      <w:r>
+        <w:rPr>
+          <w:rFonts w:ascii="Consolas" w:hAnsi="Consolas" w:cs="Consolas"/>
+          <w:color w:val="000000"/>
+          <w:sz w:val="19"/>
+          <w:szCs w:val="19"/>
+        </w:rPr>
+        <w:t xml:space="preserve"> x </w:t>
+      </w:r>
+      <w:r>
+        <w:rPr>
+          <w:rFonts w:ascii="Consolas" w:hAnsi="Consolas" w:cs="Consolas"/>
+          <w:color w:val="0000FF"/>
+          <w:sz w:val="19"/>
+          <w:szCs w:val="19"/>
+        </w:rPr>
+        <w:t>in</w:t>
+      </w:r>
+      <w:r>
+        <w:rPr>
+          <w:rFonts w:ascii="Consolas" w:hAnsi="Consolas" w:cs="Consolas"/>
+          <w:color w:val="000000"/>
+          <w:sz w:val="19"/>
+          <w:szCs w:val="19"/>
+        </w:rPr>
+        <w:t xml:space="preserve"> list)</w:t>
+      </w:r>
+    </w:p>
+    <w:p>
+      <w:pPr>
+        <w:autoSpaceDE w:val="0"/>
+        <w:autoSpaceDN w:val="0"/>
+        <w:adjustRightInd w:val="0"/>
+        <w:spacing w:after="0" w:line="240" w:lineRule="auto"/>
+        <w:rPr>
+          <w:rFonts w:ascii="Consolas" w:hAnsi="Consolas" w:cs="Consolas"/>
+          <w:color w:val="000000"/>
+          <w:sz w:val="19"/>
+          <w:szCs w:val="19"/>
+        </w:rPr>
+      </w:pPr>
+      <w:r>
+        <w:rPr>
+          <w:rFonts w:ascii="Consolas" w:hAnsi="Consolas" w:cs="Consolas"/>
+          <w:color w:val="000000"/>
+          <w:sz w:val="19"/>
+          <w:szCs w:val="19"/>
+        </w:rPr>
+        <w:t xml:space="preserve">            </w:t>
+      </w:r>
+      <w:proofErr w:type="spellStart"/>
+      <w:r>
+        <w:rPr>
+          <w:rFonts w:ascii="Consolas" w:hAnsi="Consolas" w:cs="Consolas"/>
+          <w:color w:val="000000"/>
+          <w:sz w:val="19"/>
+          <w:szCs w:val="19"/>
+        </w:rPr>
+        <w:t>Console.WriteLine</w:t>
+      </w:r>
+      <w:proofErr w:type="spellEnd"/>
+      <w:r>
+        <w:rPr>
+          <w:rFonts w:ascii="Consolas" w:hAnsi="Consolas" w:cs="Consolas"/>
+          <w:color w:val="000000"/>
+          <w:sz w:val="19"/>
+          <w:szCs w:val="19"/>
+        </w:rPr>
+        <w:t>(x);</w:t>
+      </w:r>
+    </w:p>
+    <w:p>
+      <w:pPr>
+        <w:autoSpaceDE w:val="0"/>
+        <w:autoSpaceDN w:val="0"/>
+        <w:adjustRightInd w:val="0"/>
+        <w:spacing w:after="0" w:line="240" w:lineRule="auto"/>
+        <w:rPr>
+          <w:rFonts w:ascii="Consolas" w:hAnsi="Consolas" w:cs="Consolas"/>
+          <w:color w:val="000000"/>
+          <w:sz w:val="19"/>
+          <w:szCs w:val="19"/>
+        </w:rPr>
+      </w:pPr>
+      <w:r>
+        <w:rPr>
+          <w:rFonts w:ascii="Consolas" w:hAnsi="Consolas" w:cs="Consolas"/>
+          <w:color w:val="000000"/>
+          <w:sz w:val="19"/>
+          <w:szCs w:val="19"/>
+        </w:rPr>
+        <w:t xml:space="preserve">        </w:t>
+      </w:r>
+      <w:proofErr w:type="spellStart"/>
+      <w:proofErr w:type="gramStart"/>
+      <w:r>
+        <w:rPr>
+          <w:rFonts w:ascii="Consolas" w:hAnsi="Consolas" w:cs="Consolas"/>
+          <w:color w:val="000000"/>
+          <w:sz w:val="19"/>
+          <w:szCs w:val="19"/>
+        </w:rPr>
+        <w:t>list.Insert</w:t>
+      </w:r>
+      <w:proofErr w:type="spellEnd"/>
+      <w:r>
+        <w:rPr>
+          <w:rFonts w:ascii="Consolas" w:hAnsi="Consolas" w:cs="Consolas"/>
+          <w:color w:val="000000"/>
+          <w:sz w:val="19"/>
+          <w:szCs w:val="19"/>
+        </w:rPr>
+        <w:t>(</w:t>
+      </w:r>
+      <w:proofErr w:type="gramEnd"/>
+      <w:r>
+        <w:rPr>
+          <w:rFonts w:ascii="Consolas" w:hAnsi="Consolas" w:cs="Consolas"/>
+          <w:color w:val="000000"/>
+          <w:sz w:val="19"/>
+          <w:szCs w:val="19"/>
+        </w:rPr>
+        <w:t>1, 200);</w:t>
+      </w:r>
+    </w:p>
+    <w:p>
+      <w:pPr>
+        <w:autoSpaceDE w:val="0"/>
+        <w:autoSpaceDN w:val="0"/>
+        <w:adjustRightInd w:val="0"/>
+        <w:spacing w:after="0" w:line="240" w:lineRule="auto"/>
+        <w:rPr>
+          <w:rFonts w:ascii="Consolas" w:hAnsi="Consolas" w:cs="Consolas"/>
+          <w:color w:val="000000"/>
+          <w:sz w:val="19"/>
+          <w:szCs w:val="19"/>
+        </w:rPr>
+      </w:pPr>
+      <w:r>
+        <w:rPr>
+          <w:rFonts w:ascii="Consolas" w:hAnsi="Consolas" w:cs="Consolas"/>
+          <w:color w:val="000000"/>
+          <w:sz w:val="19"/>
+          <w:szCs w:val="19"/>
+        </w:rPr>
+        <w:t xml:space="preserve">        </w:t>
+      </w:r>
+      <w:proofErr w:type="spellStart"/>
+      <w:proofErr w:type="gramStart"/>
+      <w:r>
+        <w:rPr>
+          <w:rFonts w:ascii="Consolas" w:hAnsi="Consolas" w:cs="Consolas"/>
+          <w:color w:val="000000"/>
+          <w:sz w:val="19"/>
+          <w:szCs w:val="19"/>
+        </w:rPr>
+        <w:t>list.RemoveAt</w:t>
+      </w:r>
+      <w:proofErr w:type="spellEnd"/>
+      <w:r>
+        <w:rPr>
+          <w:rFonts w:ascii="Consolas" w:hAnsi="Consolas" w:cs="Consolas"/>
+          <w:color w:val="000000"/>
+          <w:sz w:val="19"/>
+          <w:szCs w:val="19"/>
+        </w:rPr>
+        <w:t>(</w:t>
+      </w:r>
+      <w:proofErr w:type="gramEnd"/>
+      <w:r>
+        <w:rPr>
+          <w:rFonts w:ascii="Consolas" w:hAnsi="Consolas" w:cs="Consolas"/>
+          <w:color w:val="000000"/>
+          <w:sz w:val="19"/>
+          <w:szCs w:val="19"/>
+        </w:rPr>
+        <w:t>1);</w:t>
+      </w:r>
+    </w:p>
+    <w:p>
+      <w:pPr>
+        <w:autoSpaceDE w:val="0"/>
+        <w:autoSpaceDN w:val="0"/>
+        <w:adjustRightInd w:val="0"/>
+        <w:spacing w:after="0" w:line="240" w:lineRule="auto"/>
+        <w:rPr>
+          <w:rFonts w:ascii="Consolas" w:hAnsi="Consolas" w:cs="Consolas"/>
+          <w:color w:val="000000"/>
+          <w:sz w:val="19"/>
+          <w:szCs w:val="19"/>
+        </w:rPr>
+      </w:pPr>
+      <w:r>
+        <w:rPr>
+          <w:rFonts w:ascii="Consolas" w:hAnsi="Consolas" w:cs="Consolas"/>
+          <w:color w:val="000000"/>
+          <w:sz w:val="19"/>
+          <w:szCs w:val="19"/>
+        </w:rPr>
+        <w:t xml:space="preserve">        </w:t>
+      </w:r>
+      <w:proofErr w:type="spellStart"/>
+      <w:proofErr w:type="gramStart"/>
+      <w:r>
+        <w:rPr>
+          <w:rFonts w:ascii="Consolas" w:hAnsi="Consolas" w:cs="Consolas"/>
+          <w:color w:val="000000"/>
+          <w:sz w:val="19"/>
+          <w:szCs w:val="19"/>
+        </w:rPr>
+        <w:t>list.Remove</w:t>
+      </w:r>
+      <w:proofErr w:type="spellEnd"/>
+      <w:r>
+        <w:rPr>
+          <w:rFonts w:ascii="Consolas" w:hAnsi="Consolas" w:cs="Consolas"/>
+          <w:color w:val="000000"/>
+          <w:sz w:val="19"/>
+          <w:szCs w:val="19"/>
+        </w:rPr>
+        <w:t>(</w:t>
+      </w:r>
+      <w:proofErr w:type="gramEnd"/>
+      <w:r>
+        <w:rPr>
+          <w:rFonts w:ascii="Consolas" w:hAnsi="Consolas" w:cs="Consolas"/>
+          <w:color w:val="000000"/>
+          <w:sz w:val="19"/>
+          <w:szCs w:val="19"/>
+        </w:rPr>
+        <w:t>100);</w:t>
+      </w:r>
+    </w:p>
+    <w:p>
+      <w:pPr>
+        <w:autoSpaceDE w:val="0"/>
+        <w:autoSpaceDN w:val="0"/>
+        <w:adjustRightInd w:val="0"/>
+        <w:spacing w:after="0" w:line="240" w:lineRule="auto"/>
+        <w:rPr>
+          <w:rFonts w:ascii="Consolas" w:hAnsi="Consolas" w:cs="Consolas"/>
+          <w:color w:val="000000"/>
+          <w:sz w:val="19"/>
+          <w:szCs w:val="19"/>
+        </w:rPr>
+      </w:pPr>
+      <w:r>
+        <w:rPr>
+          <w:rFonts w:ascii="Consolas" w:hAnsi="Consolas" w:cs="Consolas"/>
+          <w:color w:val="000000"/>
+          <w:sz w:val="19"/>
+          <w:szCs w:val="19"/>
+        </w:rPr>
+        <w:t xml:space="preserve">        </w:t>
+      </w:r>
+      <w:proofErr w:type="spellStart"/>
+      <w:proofErr w:type="gramStart"/>
+      <w:r>
+        <w:rPr>
+          <w:rFonts w:ascii="Consolas" w:hAnsi="Consolas" w:cs="Consolas"/>
+          <w:color w:val="000000"/>
+          <w:sz w:val="19"/>
+          <w:szCs w:val="19"/>
+        </w:rPr>
+        <w:t>list.Add</w:t>
+      </w:r>
+      <w:proofErr w:type="spellEnd"/>
+      <w:r>
+        <w:rPr>
+          <w:rFonts w:ascii="Consolas" w:hAnsi="Consolas" w:cs="Consolas"/>
+          <w:color w:val="000000"/>
+          <w:sz w:val="19"/>
+          <w:szCs w:val="19"/>
+        </w:rPr>
+        <w:t>(</w:t>
+      </w:r>
+      <w:proofErr w:type="gramEnd"/>
+      <w:r>
+        <w:rPr>
+          <w:rFonts w:ascii="Consolas" w:hAnsi="Consolas" w:cs="Consolas"/>
+          <w:color w:val="A31515"/>
+          <w:sz w:val="19"/>
+          <w:szCs w:val="19"/>
+        </w:rPr>
+        <w:t>"Ajay"</w:t>
+      </w:r>
+      <w:r>
+        <w:rPr>
+          <w:rFonts w:ascii="Consolas" w:hAnsi="Consolas" w:cs="Consolas"/>
+          <w:color w:val="000000"/>
+          <w:sz w:val="19"/>
+          <w:szCs w:val="19"/>
+        </w:rPr>
+        <w:t>);</w:t>
+      </w:r>
+    </w:p>
+    <w:p>
+      <w:pPr>
+        <w:autoSpaceDE w:val="0"/>
+        <w:autoSpaceDN w:val="0"/>
+        <w:adjustRightInd w:val="0"/>
+        <w:spacing w:after="0" w:line="240" w:lineRule="auto"/>
+        <w:rPr>
+          <w:rFonts w:ascii="Consolas" w:hAnsi="Consolas" w:cs="Consolas"/>
+          <w:color w:val="000000"/>
+          <w:sz w:val="19"/>
+          <w:szCs w:val="19"/>
+        </w:rPr>
+      </w:pPr>
+      <w:r>
+        <w:rPr>
+          <w:rFonts w:ascii="Consolas" w:hAnsi="Consolas" w:cs="Consolas"/>
+          <w:color w:val="000000"/>
+          <w:sz w:val="19"/>
+          <w:szCs w:val="19"/>
+        </w:rPr>
+        <w:t xml:space="preserve">        </w:t>
+      </w:r>
+      <w:proofErr w:type="spellStart"/>
+      <w:proofErr w:type="gramStart"/>
+      <w:r>
+        <w:rPr>
+          <w:rFonts w:ascii="Consolas" w:hAnsi="Consolas" w:cs="Consolas"/>
+          <w:color w:val="000000"/>
+          <w:sz w:val="19"/>
+          <w:szCs w:val="19"/>
+        </w:rPr>
+        <w:t>list.Add</w:t>
+      </w:r>
+      <w:proofErr w:type="spellEnd"/>
+      <w:r>
+        <w:rPr>
+          <w:rFonts w:ascii="Consolas" w:hAnsi="Consolas" w:cs="Consolas"/>
+          <w:color w:val="000000"/>
+          <w:sz w:val="19"/>
+          <w:szCs w:val="19"/>
+        </w:rPr>
+        <w:t>(</w:t>
+      </w:r>
+      <w:proofErr w:type="gramEnd"/>
+      <w:r>
+        <w:rPr>
+          <w:rFonts w:ascii="Consolas" w:hAnsi="Consolas" w:cs="Consolas"/>
+          <w:color w:val="000000"/>
+          <w:sz w:val="19"/>
+          <w:szCs w:val="19"/>
+        </w:rPr>
+        <w:t>12.8f);</w:t>
+      </w:r>
+    </w:p>
+    <w:p>
+      <w:pPr>
+        <w:autoSpaceDE w:val="0"/>
+        <w:autoSpaceDN w:val="0"/>
+        <w:adjustRightInd w:val="0"/>
+        <w:spacing w:after="0" w:line="240" w:lineRule="auto"/>
+        <w:rPr>
+          <w:rFonts w:ascii="Consolas" w:hAnsi="Consolas" w:cs="Consolas"/>
+          <w:color w:val="000000"/>
+          <w:sz w:val="19"/>
+          <w:szCs w:val="19"/>
+        </w:rPr>
+      </w:pPr>
+      <w:r>
+        <w:rPr>
+          <w:rFonts w:ascii="Consolas" w:hAnsi="Consolas" w:cs="Consolas"/>
+          <w:color w:val="000000"/>
+          <w:sz w:val="19"/>
+          <w:szCs w:val="19"/>
+        </w:rPr>
+        <w:t xml:space="preserve">        </w:t>
+      </w:r>
+      <w:proofErr w:type="spellStart"/>
+      <w:proofErr w:type="gramStart"/>
+      <w:r>
+        <w:rPr>
+          <w:rFonts w:ascii="Consolas" w:hAnsi="Consolas" w:cs="Consolas"/>
+          <w:color w:val="0000FF"/>
+          <w:sz w:val="19"/>
+          <w:szCs w:val="19"/>
+        </w:rPr>
+        <w:t>foreach</w:t>
+      </w:r>
+      <w:proofErr w:type="spellEnd"/>
+      <w:proofErr w:type="gramEnd"/>
+      <w:r>
+        <w:rPr>
+          <w:rFonts w:ascii="Consolas" w:hAnsi="Consolas" w:cs="Consolas"/>
+          <w:color w:val="000000"/>
+          <w:sz w:val="19"/>
+          <w:szCs w:val="19"/>
+        </w:rPr>
+        <w:t xml:space="preserve"> (</w:t>
+      </w:r>
+      <w:proofErr w:type="spellStart"/>
+      <w:r>
+        <w:rPr>
+          <w:rFonts w:ascii="Consolas" w:hAnsi="Consolas" w:cs="Consolas"/>
+          <w:color w:val="000000"/>
+          <w:sz w:val="19"/>
+          <w:szCs w:val="19"/>
+        </w:rPr>
+        <w:t>var</w:t>
+      </w:r>
+      <w:proofErr w:type="spellEnd"/>
+      <w:r>
+        <w:rPr>
+          <w:rFonts w:ascii="Consolas" w:hAnsi="Consolas" w:cs="Consolas"/>
+          <w:color w:val="000000"/>
+          <w:sz w:val="19"/>
+          <w:szCs w:val="19"/>
+        </w:rPr>
+        <w:t xml:space="preserve"> x </w:t>
+      </w:r>
+      <w:r>
+        <w:rPr>
+          <w:rFonts w:ascii="Consolas" w:hAnsi="Consolas" w:cs="Consolas"/>
+          <w:color w:val="0000FF"/>
+          <w:sz w:val="19"/>
+          <w:szCs w:val="19"/>
+        </w:rPr>
+        <w:t>in</w:t>
+      </w:r>
+      <w:r>
+        <w:rPr>
+          <w:rFonts w:ascii="Consolas" w:hAnsi="Consolas" w:cs="Consolas"/>
+          <w:color w:val="000000"/>
+          <w:sz w:val="19"/>
+          <w:szCs w:val="19"/>
+        </w:rPr>
+        <w:t xml:space="preserve"> list)</w:t>
+      </w:r>
+    </w:p>
+    <w:p>
+      <w:pPr>
+        <w:autoSpaceDE w:val="0"/>
+        <w:autoSpaceDN w:val="0"/>
+        <w:adjustRightInd w:val="0"/>
+        <w:spacing w:after="0" w:line="240" w:lineRule="auto"/>
+        <w:rPr>
+          <w:rFonts w:ascii="Consolas" w:hAnsi="Consolas" w:cs="Consolas"/>
+          <w:color w:val="000000"/>
+          <w:sz w:val="19"/>
+          <w:szCs w:val="19"/>
+        </w:rPr>
+      </w:pPr>
+      <w:r>
+        <w:rPr>
+          <w:rFonts w:ascii="Consolas" w:hAnsi="Consolas" w:cs="Consolas"/>
+          <w:color w:val="000000"/>
+          <w:sz w:val="19"/>
+          <w:szCs w:val="19"/>
+        </w:rPr>
+        <w:t xml:space="preserve">            </w:t>
+      </w:r>
+      <w:proofErr w:type="spellStart"/>
+      <w:r>
+        <w:rPr>
+          <w:rFonts w:ascii="Consolas" w:hAnsi="Consolas" w:cs="Consolas"/>
+          <w:color w:val="000000"/>
+          <w:sz w:val="19"/>
+          <w:szCs w:val="19"/>
+        </w:rPr>
+        <w:t>Console.WriteLine</w:t>
+      </w:r>
+      <w:proofErr w:type="spellEnd"/>
+      <w:r>
+        <w:rPr>
+          <w:rFonts w:ascii="Consolas" w:hAnsi="Consolas" w:cs="Consolas"/>
+          <w:color w:val="000000"/>
+          <w:sz w:val="19"/>
+          <w:szCs w:val="19"/>
+        </w:rPr>
+        <w:t>(x);</w:t>
+      </w:r>
+    </w:p>
+    <w:p>
+      <w:pPr>
+        <w:autoSpaceDE w:val="0"/>
+        <w:autoSpaceDN w:val="0"/>
+        <w:adjustRightInd w:val="0"/>
+        <w:spacing w:after="0" w:line="240" w:lineRule="auto"/>
+        <w:rPr>
+          <w:rFonts w:ascii="Consolas" w:hAnsi="Consolas" w:cs="Consolas"/>
+          <w:color w:val="000000"/>
+          <w:sz w:val="19"/>
+          <w:szCs w:val="19"/>
+        </w:rPr>
+      </w:pPr>
+    </w:p>
+    <w:p>
+      <w:pPr>
+        <w:autoSpaceDE w:val="0"/>
+        <w:autoSpaceDN w:val="0"/>
+        <w:adjustRightInd w:val="0"/>
+        <w:spacing w:after="0" w:line="240" w:lineRule="auto"/>
+        <w:rPr>
+          <w:rFonts w:ascii="Consolas" w:hAnsi="Consolas" w:cs="Consolas"/>
+          <w:color w:val="000000"/>
+          <w:sz w:val="19"/>
+          <w:szCs w:val="19"/>
+        </w:rPr>
+      </w:pPr>
+      <w:r>
+        <w:rPr>
+          <w:rFonts w:ascii="Consolas" w:hAnsi="Consolas" w:cs="Consolas"/>
+          <w:color w:val="000000"/>
+          <w:sz w:val="19"/>
+          <w:szCs w:val="19"/>
+        </w:rPr>
+        <w:t xml:space="preserve">        </w:t>
+      </w:r>
+      <w:r>
+        <w:rPr>
+          <w:rFonts w:ascii="Consolas" w:hAnsi="Consolas" w:cs="Consolas"/>
+          <w:color w:val="008000"/>
+          <w:sz w:val="19"/>
+          <w:szCs w:val="19"/>
+        </w:rPr>
+        <w:t>// LIFO</w:t>
+      </w:r>
+    </w:p>
+    <w:p>
+      <w:pPr>
+        <w:autoSpaceDE w:val="0"/>
+        <w:autoSpaceDN w:val="0"/>
+        <w:adjustRightInd w:val="0"/>
+        <w:spacing w:after="0" w:line="240" w:lineRule="auto"/>
+        <w:rPr>
+          <w:rFonts w:ascii="Consolas" w:hAnsi="Consolas" w:cs="Consolas"/>
+          <w:color w:val="000000"/>
+          <w:sz w:val="19"/>
+          <w:szCs w:val="19"/>
+        </w:rPr>
+      </w:pPr>
+      <w:r>
+        <w:rPr>
+          <w:rFonts w:ascii="Consolas" w:hAnsi="Consolas" w:cs="Consolas"/>
+          <w:color w:val="000000"/>
+          <w:sz w:val="19"/>
+          <w:szCs w:val="19"/>
+        </w:rPr>
+        <w:t xml:space="preserve">        Stack </w:t>
+      </w:r>
+      <w:proofErr w:type="spellStart"/>
+      <w:r>
+        <w:rPr>
+          <w:rFonts w:ascii="Consolas" w:hAnsi="Consolas" w:cs="Consolas"/>
+          <w:color w:val="000000"/>
+          <w:sz w:val="19"/>
+          <w:szCs w:val="19"/>
+        </w:rPr>
+        <w:t>stack</w:t>
+      </w:r>
+      <w:proofErr w:type="spellEnd"/>
+      <w:r>
+        <w:rPr>
+          <w:rFonts w:ascii="Consolas" w:hAnsi="Consolas" w:cs="Consolas"/>
+          <w:color w:val="000000"/>
+          <w:sz w:val="19"/>
+          <w:szCs w:val="19"/>
+        </w:rPr>
+        <w:t xml:space="preserve"> = </w:t>
+      </w:r>
+      <w:r>
+        <w:rPr>
+          <w:rFonts w:ascii="Consolas" w:hAnsi="Consolas" w:cs="Consolas"/>
+          <w:color w:val="0000FF"/>
+          <w:sz w:val="19"/>
+          <w:szCs w:val="19"/>
+        </w:rPr>
+        <w:t>new</w:t>
+      </w:r>
+      <w:r>
+        <w:rPr>
+          <w:rFonts w:ascii="Consolas" w:hAnsi="Consolas" w:cs="Consolas"/>
+          <w:color w:val="000000"/>
+          <w:sz w:val="19"/>
+          <w:szCs w:val="19"/>
+        </w:rPr>
+        <w:t xml:space="preserve"> </w:t>
+      </w:r>
+      <w:proofErr w:type="gramStart"/>
+      <w:r>
+        <w:rPr>
+          <w:rFonts w:ascii="Consolas" w:hAnsi="Consolas" w:cs="Consolas"/>
+          <w:color w:val="000000"/>
+          <w:sz w:val="19"/>
+          <w:szCs w:val="19"/>
+        </w:rPr>
+        <w:t>Stack(</w:t>
+      </w:r>
+      <w:proofErr w:type="gramEnd"/>
+      <w:r>
+        <w:rPr>
+          <w:rFonts w:ascii="Consolas" w:hAnsi="Consolas" w:cs="Consolas"/>
+          <w:color w:val="000000"/>
+          <w:sz w:val="19"/>
+          <w:szCs w:val="19"/>
+        </w:rPr>
+        <w:t>);</w:t>
+      </w:r>
+    </w:p>
+    <w:p>
+      <w:pPr>
+        <w:autoSpaceDE w:val="0"/>
+        <w:autoSpaceDN w:val="0"/>
+        <w:adjustRightInd w:val="0"/>
+        <w:spacing w:after="0" w:line="240" w:lineRule="auto"/>
+        <w:rPr>
+          <w:rFonts w:ascii="Consolas" w:hAnsi="Consolas" w:cs="Consolas"/>
+          <w:color w:val="000000"/>
+          <w:sz w:val="19"/>
+          <w:szCs w:val="19"/>
+        </w:rPr>
+      </w:pPr>
+      <w:r>
+        <w:rPr>
+          <w:rFonts w:ascii="Consolas" w:hAnsi="Consolas" w:cs="Consolas"/>
+          <w:color w:val="000000"/>
+          <w:sz w:val="19"/>
+          <w:szCs w:val="19"/>
+        </w:rPr>
+        <w:t xml:space="preserve">        </w:t>
+      </w:r>
+      <w:proofErr w:type="spellStart"/>
+      <w:proofErr w:type="gramStart"/>
+      <w:r>
+        <w:rPr>
+          <w:rFonts w:ascii="Consolas" w:hAnsi="Consolas" w:cs="Consolas"/>
+          <w:color w:val="000000"/>
+          <w:sz w:val="19"/>
+          <w:szCs w:val="19"/>
+        </w:rPr>
+        <w:t>stack.Push</w:t>
+      </w:r>
+      <w:proofErr w:type="spellEnd"/>
+      <w:r>
+        <w:rPr>
+          <w:rFonts w:ascii="Consolas" w:hAnsi="Consolas" w:cs="Consolas"/>
+          <w:color w:val="000000"/>
+          <w:sz w:val="19"/>
+          <w:szCs w:val="19"/>
+        </w:rPr>
+        <w:t>(</w:t>
+      </w:r>
+      <w:proofErr w:type="gramEnd"/>
+      <w:r>
+        <w:rPr>
+          <w:rFonts w:ascii="Consolas" w:hAnsi="Consolas" w:cs="Consolas"/>
+          <w:color w:val="000000"/>
+          <w:sz w:val="19"/>
+          <w:szCs w:val="19"/>
+        </w:rPr>
+        <w:t>1);</w:t>
+      </w:r>
+    </w:p>
+    <w:p>
+      <w:pPr>
+        <w:autoSpaceDE w:val="0"/>
+        <w:autoSpaceDN w:val="0"/>
+        <w:adjustRightInd w:val="0"/>
+        <w:spacing w:after="0" w:line="240" w:lineRule="auto"/>
+        <w:rPr>
+          <w:rFonts w:ascii="Consolas" w:hAnsi="Consolas" w:cs="Consolas"/>
+          <w:color w:val="000000"/>
+          <w:sz w:val="19"/>
+          <w:szCs w:val="19"/>
+        </w:rPr>
+      </w:pPr>
+      <w:r>
+        <w:rPr>
+          <w:rFonts w:ascii="Consolas" w:hAnsi="Consolas" w:cs="Consolas"/>
+          <w:color w:val="000000"/>
+          <w:sz w:val="19"/>
+          <w:szCs w:val="19"/>
+        </w:rPr>
+        <w:t xml:space="preserve">        </w:t>
+      </w:r>
+      <w:proofErr w:type="spellStart"/>
+      <w:proofErr w:type="gramStart"/>
+      <w:r>
+        <w:rPr>
+          <w:rFonts w:ascii="Consolas" w:hAnsi="Consolas" w:cs="Consolas"/>
+          <w:color w:val="000000"/>
+          <w:sz w:val="19"/>
+          <w:szCs w:val="19"/>
+        </w:rPr>
+        <w:t>stack.Push</w:t>
+      </w:r>
+      <w:proofErr w:type="spellEnd"/>
+      <w:r>
+        <w:rPr>
+          <w:rFonts w:ascii="Consolas" w:hAnsi="Consolas" w:cs="Consolas"/>
+          <w:color w:val="000000"/>
+          <w:sz w:val="19"/>
+          <w:szCs w:val="19"/>
+        </w:rPr>
+        <w:t>(</w:t>
+      </w:r>
+      <w:proofErr w:type="gramEnd"/>
+      <w:r>
+        <w:rPr>
+          <w:rFonts w:ascii="Consolas" w:hAnsi="Consolas" w:cs="Consolas"/>
+          <w:color w:val="000000"/>
+          <w:sz w:val="19"/>
+          <w:szCs w:val="19"/>
+        </w:rPr>
+        <w:t>2);</w:t>
+      </w:r>
+    </w:p>
+    <w:p>
+      <w:pPr>
+        <w:autoSpaceDE w:val="0"/>
+        <w:autoSpaceDN w:val="0"/>
+        <w:adjustRightInd w:val="0"/>
+        <w:spacing w:after="0" w:line="240" w:lineRule="auto"/>
+        <w:rPr>
+          <w:rFonts w:ascii="Consolas" w:hAnsi="Consolas" w:cs="Consolas"/>
+          <w:color w:val="000000"/>
+          <w:sz w:val="19"/>
+          <w:szCs w:val="19"/>
+        </w:rPr>
+      </w:pPr>
+      <w:r>
+        <w:rPr>
+          <w:rFonts w:ascii="Consolas" w:hAnsi="Consolas" w:cs="Consolas"/>
+          <w:color w:val="000000"/>
+          <w:sz w:val="19"/>
+          <w:szCs w:val="19"/>
+        </w:rPr>
+        <w:t xml:space="preserve">        </w:t>
+      </w:r>
+      <w:proofErr w:type="spellStart"/>
+      <w:proofErr w:type="gramStart"/>
+      <w:r>
+        <w:rPr>
+          <w:rFonts w:ascii="Consolas" w:hAnsi="Consolas" w:cs="Consolas"/>
+          <w:color w:val="000000"/>
+          <w:sz w:val="19"/>
+          <w:szCs w:val="19"/>
+        </w:rPr>
+        <w:t>stack.Push</w:t>
+      </w:r>
+      <w:proofErr w:type="spellEnd"/>
+      <w:r>
+        <w:rPr>
+          <w:rFonts w:ascii="Consolas" w:hAnsi="Consolas" w:cs="Consolas"/>
+          <w:color w:val="000000"/>
+          <w:sz w:val="19"/>
+          <w:szCs w:val="19"/>
+        </w:rPr>
+        <w:t>(</w:t>
+      </w:r>
+      <w:proofErr w:type="gramEnd"/>
+      <w:r>
+        <w:rPr>
+          <w:rFonts w:ascii="Consolas" w:hAnsi="Consolas" w:cs="Consolas"/>
+          <w:color w:val="000000"/>
+          <w:sz w:val="19"/>
+          <w:szCs w:val="19"/>
+        </w:rPr>
+        <w:t>3);</w:t>
+      </w:r>
+    </w:p>
+    <w:p>
+      <w:pPr>
+        <w:autoSpaceDE w:val="0"/>
+        <w:autoSpaceDN w:val="0"/>
+        <w:adjustRightInd w:val="0"/>
+        <w:spacing w:after="0" w:line="240" w:lineRule="auto"/>
+        <w:rPr>
+          <w:rFonts w:ascii="Consolas" w:hAnsi="Consolas" w:cs="Consolas"/>
+          <w:color w:val="000000"/>
+          <w:sz w:val="19"/>
+          <w:szCs w:val="19"/>
+        </w:rPr>
+      </w:pPr>
+      <w:r>
+        <w:rPr>
+          <w:rFonts w:ascii="Consolas" w:hAnsi="Consolas" w:cs="Consolas"/>
+          <w:color w:val="000000"/>
+          <w:sz w:val="19"/>
+          <w:szCs w:val="19"/>
+        </w:rPr>
+        <w:t xml:space="preserve">        </w:t>
+      </w:r>
+      <w:proofErr w:type="spellStart"/>
+      <w:proofErr w:type="gramStart"/>
+      <w:r>
+        <w:rPr>
+          <w:rFonts w:ascii="Consolas" w:hAnsi="Consolas" w:cs="Consolas"/>
+          <w:color w:val="000000"/>
+          <w:sz w:val="19"/>
+          <w:szCs w:val="19"/>
+        </w:rPr>
+        <w:t>stack.Push</w:t>
+      </w:r>
+      <w:proofErr w:type="spellEnd"/>
+      <w:r>
+        <w:rPr>
+          <w:rFonts w:ascii="Consolas" w:hAnsi="Consolas" w:cs="Consolas"/>
+          <w:color w:val="000000"/>
+          <w:sz w:val="19"/>
+          <w:szCs w:val="19"/>
+        </w:rPr>
+        <w:t>(</w:t>
+      </w:r>
+      <w:proofErr w:type="gramEnd"/>
+      <w:r>
+        <w:rPr>
+          <w:rFonts w:ascii="Consolas" w:hAnsi="Consolas" w:cs="Consolas"/>
+          <w:color w:val="A31515"/>
+          <w:sz w:val="19"/>
+          <w:szCs w:val="19"/>
+        </w:rPr>
+        <w:t>"Ajay"</w:t>
+      </w:r>
+      <w:r>
+        <w:rPr>
+          <w:rFonts w:ascii="Consolas" w:hAnsi="Consolas" w:cs="Consolas"/>
+          <w:color w:val="000000"/>
+          <w:sz w:val="19"/>
+          <w:szCs w:val="19"/>
+        </w:rPr>
+        <w:t>);</w:t>
+      </w:r>
+    </w:p>
+    <w:p>
+      <w:pPr>
+        <w:autoSpaceDE w:val="0"/>
+        <w:autoSpaceDN w:val="0"/>
+        <w:adjustRightInd w:val="0"/>
+        <w:spacing w:after="0" w:line="240" w:lineRule="auto"/>
+        <w:rPr>
+          <w:rFonts w:ascii="Consolas" w:hAnsi="Consolas" w:cs="Consolas"/>
+          <w:color w:val="000000"/>
+          <w:sz w:val="19"/>
+          <w:szCs w:val="19"/>
+        </w:rPr>
+      </w:pPr>
+      <w:r>
+        <w:rPr>
+          <w:rFonts w:ascii="Consolas" w:hAnsi="Consolas" w:cs="Consolas"/>
+          <w:color w:val="000000"/>
+          <w:sz w:val="19"/>
+          <w:szCs w:val="19"/>
+        </w:rPr>
+        <w:t xml:space="preserve">        </w:t>
+      </w:r>
+      <w:proofErr w:type="spellStart"/>
+      <w:proofErr w:type="gramStart"/>
+      <w:r>
+        <w:rPr>
+          <w:rFonts w:ascii="Consolas" w:hAnsi="Consolas" w:cs="Consolas"/>
+          <w:color w:val="0000FF"/>
+          <w:sz w:val="19"/>
+          <w:szCs w:val="19"/>
+        </w:rPr>
+        <w:t>foreach</w:t>
+      </w:r>
+      <w:proofErr w:type="spellEnd"/>
+      <w:proofErr w:type="gramEnd"/>
+      <w:r>
+        <w:rPr>
+          <w:rFonts w:ascii="Consolas" w:hAnsi="Consolas" w:cs="Consolas"/>
+          <w:color w:val="000000"/>
+          <w:sz w:val="19"/>
+          <w:szCs w:val="19"/>
+        </w:rPr>
+        <w:t xml:space="preserve"> (</w:t>
+      </w:r>
+      <w:proofErr w:type="spellStart"/>
+      <w:r>
+        <w:rPr>
+          <w:rFonts w:ascii="Consolas" w:hAnsi="Consolas" w:cs="Consolas"/>
+          <w:color w:val="000000"/>
+          <w:sz w:val="19"/>
+          <w:szCs w:val="19"/>
+        </w:rPr>
+        <w:t>var</w:t>
+      </w:r>
+      <w:proofErr w:type="spellEnd"/>
+      <w:r>
+        <w:rPr>
+          <w:rFonts w:ascii="Consolas" w:hAnsi="Consolas" w:cs="Consolas"/>
+          <w:color w:val="000000"/>
+          <w:sz w:val="19"/>
+          <w:szCs w:val="19"/>
+        </w:rPr>
+        <w:t xml:space="preserve"> x </w:t>
+      </w:r>
+      <w:r>
+        <w:rPr>
+          <w:rFonts w:ascii="Consolas" w:hAnsi="Consolas" w:cs="Consolas"/>
+          <w:color w:val="0000FF"/>
+          <w:sz w:val="19"/>
+          <w:szCs w:val="19"/>
+        </w:rPr>
+        <w:t>in</w:t>
+      </w:r>
+      <w:r>
+        <w:rPr>
+          <w:rFonts w:ascii="Consolas" w:hAnsi="Consolas" w:cs="Consolas"/>
+          <w:color w:val="000000"/>
+          <w:sz w:val="19"/>
+          <w:szCs w:val="19"/>
+        </w:rPr>
+        <w:t xml:space="preserve"> stack)</w:t>
+      </w:r>
+    </w:p>
+    <w:p>
+      <w:pPr>
+        <w:autoSpaceDE w:val="0"/>
+        <w:autoSpaceDN w:val="0"/>
+        <w:adjustRightInd w:val="0"/>
+        <w:spacing w:after="0" w:line="240" w:lineRule="auto"/>
+        <w:rPr>
+          <w:rFonts w:ascii="Consolas" w:hAnsi="Consolas" w:cs="Consolas"/>
+          <w:color w:val="000000"/>
+          <w:sz w:val="19"/>
+          <w:szCs w:val="19"/>
+        </w:rPr>
+      </w:pPr>
+      <w:r>
+        <w:rPr>
+          <w:rFonts w:ascii="Consolas" w:hAnsi="Consolas" w:cs="Consolas"/>
+          <w:color w:val="000000"/>
+          <w:sz w:val="19"/>
+          <w:szCs w:val="19"/>
+        </w:rPr>
+        <w:t xml:space="preserve">            </w:t>
+      </w:r>
+      <w:proofErr w:type="spellStart"/>
+      <w:r>
+        <w:rPr>
+          <w:rFonts w:ascii="Consolas" w:hAnsi="Consolas" w:cs="Consolas"/>
+          <w:color w:val="000000"/>
+          <w:sz w:val="19"/>
+          <w:szCs w:val="19"/>
+        </w:rPr>
+        <w:t>Console.WriteLine</w:t>
+      </w:r>
+      <w:proofErr w:type="spellEnd"/>
+      <w:r>
+        <w:rPr>
+          <w:rFonts w:ascii="Consolas" w:hAnsi="Consolas" w:cs="Consolas"/>
+          <w:color w:val="000000"/>
+          <w:sz w:val="19"/>
+          <w:szCs w:val="19"/>
+        </w:rPr>
+        <w:t>(x);</w:t>
+      </w:r>
+    </w:p>
+    <w:p>
+      <w:pPr>
+        <w:autoSpaceDE w:val="0"/>
+        <w:autoSpaceDN w:val="0"/>
+        <w:adjustRightInd w:val="0"/>
+        <w:spacing w:after="0" w:line="240" w:lineRule="auto"/>
+        <w:rPr>
+          <w:rFonts w:ascii="Consolas" w:hAnsi="Consolas" w:cs="Consolas"/>
+          <w:color w:val="000000"/>
+          <w:sz w:val="19"/>
+          <w:szCs w:val="19"/>
+        </w:rPr>
+      </w:pPr>
+    </w:p>
+    <w:p>
+      <w:pPr>
+        <w:autoSpaceDE w:val="0"/>
+        <w:autoSpaceDN w:val="0"/>
+        <w:adjustRightInd w:val="0"/>
+        <w:spacing w:after="0" w:line="240" w:lineRule="auto"/>
+        <w:rPr>
+          <w:rFonts w:ascii="Consolas" w:hAnsi="Consolas" w:cs="Consolas"/>
+          <w:color w:val="000000"/>
+          <w:sz w:val="19"/>
+          <w:szCs w:val="19"/>
+        </w:rPr>
+      </w:pPr>
+      <w:r>
+        <w:rPr>
+          <w:rFonts w:ascii="Consolas" w:hAnsi="Consolas" w:cs="Consolas"/>
+          <w:color w:val="000000"/>
+          <w:sz w:val="19"/>
+          <w:szCs w:val="19"/>
+        </w:rPr>
+        <w:t xml:space="preserve">        </w:t>
+      </w:r>
+      <w:proofErr w:type="spellStart"/>
+      <w:proofErr w:type="gramStart"/>
+      <w:r>
+        <w:rPr>
+          <w:rFonts w:ascii="Consolas" w:hAnsi="Consolas" w:cs="Consolas"/>
+          <w:color w:val="000000"/>
+          <w:sz w:val="19"/>
+          <w:szCs w:val="19"/>
+        </w:rPr>
+        <w:t>stack.Pop</w:t>
+      </w:r>
+      <w:proofErr w:type="spellEnd"/>
+      <w:r>
+        <w:rPr>
+          <w:rFonts w:ascii="Consolas" w:hAnsi="Consolas" w:cs="Consolas"/>
+          <w:color w:val="000000"/>
+          <w:sz w:val="19"/>
+          <w:szCs w:val="19"/>
+        </w:rPr>
+        <w:t>(</w:t>
+      </w:r>
+      <w:proofErr w:type="gramEnd"/>
+      <w:r>
+        <w:rPr>
+          <w:rFonts w:ascii="Consolas" w:hAnsi="Consolas" w:cs="Consolas"/>
+          <w:color w:val="000000"/>
+          <w:sz w:val="19"/>
+          <w:szCs w:val="19"/>
+        </w:rPr>
+        <w:t>);</w:t>
+      </w:r>
+    </w:p>
+    <w:p>
+      <w:pPr>
+        <w:autoSpaceDE w:val="0"/>
+        <w:autoSpaceDN w:val="0"/>
+        <w:adjustRightInd w:val="0"/>
+        <w:spacing w:after="0" w:line="240" w:lineRule="auto"/>
+        <w:rPr>
+          <w:rFonts w:ascii="Consolas" w:hAnsi="Consolas" w:cs="Consolas"/>
+          <w:color w:val="000000"/>
+          <w:sz w:val="19"/>
+          <w:szCs w:val="19"/>
+        </w:rPr>
+      </w:pPr>
+    </w:p>
+    <w:p>
+      <w:pPr>
+        <w:autoSpaceDE w:val="0"/>
+        <w:autoSpaceDN w:val="0"/>
+        <w:adjustRightInd w:val="0"/>
+        <w:spacing w:after="0" w:line="240" w:lineRule="auto"/>
+        <w:rPr>
+          <w:rFonts w:ascii="Consolas" w:hAnsi="Consolas" w:cs="Consolas"/>
+          <w:color w:val="000000"/>
+          <w:sz w:val="19"/>
+          <w:szCs w:val="19"/>
+        </w:rPr>
+      </w:pPr>
+      <w:r>
+        <w:rPr>
+          <w:rFonts w:ascii="Consolas" w:hAnsi="Consolas" w:cs="Consolas"/>
+          <w:color w:val="000000"/>
+          <w:sz w:val="19"/>
+          <w:szCs w:val="19"/>
+        </w:rPr>
+        <w:t xml:space="preserve">        </w:t>
+      </w:r>
+      <w:r>
+        <w:rPr>
+          <w:rFonts w:ascii="Consolas" w:hAnsi="Consolas" w:cs="Consolas"/>
+          <w:color w:val="008000"/>
+          <w:sz w:val="19"/>
+          <w:szCs w:val="19"/>
+        </w:rPr>
+        <w:t>// FIFO</w:t>
+      </w:r>
+    </w:p>
+    <w:p>
+      <w:pPr>
+        <w:autoSpaceDE w:val="0"/>
+        <w:autoSpaceDN w:val="0"/>
+        <w:adjustRightInd w:val="0"/>
+        <w:spacing w:after="0" w:line="240" w:lineRule="auto"/>
+        <w:rPr>
+          <w:rFonts w:ascii="Consolas" w:hAnsi="Consolas" w:cs="Consolas"/>
+          <w:color w:val="000000"/>
+          <w:sz w:val="19"/>
+          <w:szCs w:val="19"/>
+        </w:rPr>
+      </w:pPr>
+      <w:r>
+        <w:rPr>
+          <w:rFonts w:ascii="Consolas" w:hAnsi="Consolas" w:cs="Consolas"/>
+          <w:color w:val="000000"/>
+          <w:sz w:val="19"/>
+          <w:szCs w:val="19"/>
+        </w:rPr>
+        <w:t xml:space="preserve">        Queue </w:t>
+      </w:r>
+      <w:proofErr w:type="spellStart"/>
+      <w:r>
+        <w:rPr>
+          <w:rFonts w:ascii="Consolas" w:hAnsi="Consolas" w:cs="Consolas"/>
+          <w:color w:val="000000"/>
+          <w:sz w:val="19"/>
+          <w:szCs w:val="19"/>
+        </w:rPr>
+        <w:t>queue</w:t>
+      </w:r>
+      <w:proofErr w:type="spellEnd"/>
+      <w:r>
+        <w:rPr>
+          <w:rFonts w:ascii="Consolas" w:hAnsi="Consolas" w:cs="Consolas"/>
+          <w:color w:val="000000"/>
+          <w:sz w:val="19"/>
+          <w:szCs w:val="19"/>
+        </w:rPr>
+        <w:t xml:space="preserve"> = </w:t>
+      </w:r>
+      <w:r>
+        <w:rPr>
+          <w:rFonts w:ascii="Consolas" w:hAnsi="Consolas" w:cs="Consolas"/>
+          <w:color w:val="0000FF"/>
+          <w:sz w:val="19"/>
+          <w:szCs w:val="19"/>
+        </w:rPr>
+        <w:t>new</w:t>
+      </w:r>
+      <w:r>
+        <w:rPr>
+          <w:rFonts w:ascii="Consolas" w:hAnsi="Consolas" w:cs="Consolas"/>
+          <w:color w:val="000000"/>
+          <w:sz w:val="19"/>
+          <w:szCs w:val="19"/>
+        </w:rPr>
+        <w:t xml:space="preserve"> </w:t>
+      </w:r>
+      <w:proofErr w:type="gramStart"/>
+      <w:r>
+        <w:rPr>
+          <w:rFonts w:ascii="Consolas" w:hAnsi="Consolas" w:cs="Consolas"/>
+          <w:color w:val="000000"/>
+          <w:sz w:val="19"/>
+          <w:szCs w:val="19"/>
+        </w:rPr>
+        <w:t>Queue(</w:t>
+      </w:r>
+      <w:proofErr w:type="gramEnd"/>
+      <w:r>
+        <w:rPr>
+          <w:rFonts w:ascii="Consolas" w:hAnsi="Consolas" w:cs="Consolas"/>
+          <w:color w:val="000000"/>
+          <w:sz w:val="19"/>
+          <w:szCs w:val="19"/>
+        </w:rPr>
+        <w:t>);</w:t>
+      </w:r>
+    </w:p>
+    <w:p>
+      <w:pPr>
+        <w:autoSpaceDE w:val="0"/>
+        <w:autoSpaceDN w:val="0"/>
+        <w:adjustRightInd w:val="0"/>
+        <w:spacing w:after="0" w:line="240" w:lineRule="auto"/>
+        <w:rPr>
+          <w:rFonts w:ascii="Consolas" w:hAnsi="Consolas" w:cs="Consolas"/>
+          <w:color w:val="000000"/>
+          <w:sz w:val="19"/>
+          <w:szCs w:val="19"/>
+        </w:rPr>
+      </w:pPr>
+      <w:r>
+        <w:rPr>
+          <w:rFonts w:ascii="Consolas" w:hAnsi="Consolas" w:cs="Consolas"/>
+          <w:color w:val="000000"/>
+          <w:sz w:val="19"/>
+          <w:szCs w:val="19"/>
+        </w:rPr>
+        <w:t xml:space="preserve">        </w:t>
+      </w:r>
+      <w:proofErr w:type="spellStart"/>
+      <w:proofErr w:type="gramStart"/>
+      <w:r>
+        <w:rPr>
+          <w:rFonts w:ascii="Consolas" w:hAnsi="Consolas" w:cs="Consolas"/>
+          <w:color w:val="000000"/>
+          <w:sz w:val="19"/>
+          <w:szCs w:val="19"/>
+        </w:rPr>
+        <w:t>queue.Enqueue</w:t>
+      </w:r>
+      <w:proofErr w:type="spellEnd"/>
+      <w:r>
+        <w:rPr>
+          <w:rFonts w:ascii="Consolas" w:hAnsi="Consolas" w:cs="Consolas"/>
+          <w:color w:val="000000"/>
+          <w:sz w:val="19"/>
+          <w:szCs w:val="19"/>
+        </w:rPr>
+        <w:t>(</w:t>
+      </w:r>
+      <w:proofErr w:type="gramEnd"/>
+      <w:r>
+        <w:rPr>
+          <w:rFonts w:ascii="Consolas" w:hAnsi="Consolas" w:cs="Consolas"/>
+          <w:color w:val="000000"/>
+          <w:sz w:val="19"/>
+          <w:szCs w:val="19"/>
+        </w:rPr>
+        <w:t>1);</w:t>
+      </w:r>
+    </w:p>
+    <w:p>
+      <w:pPr>
+        <w:autoSpaceDE w:val="0"/>
+        <w:autoSpaceDN w:val="0"/>
+        <w:adjustRightInd w:val="0"/>
+        <w:spacing w:after="0" w:line="240" w:lineRule="auto"/>
+        <w:rPr>
+          <w:rFonts w:ascii="Consolas" w:hAnsi="Consolas" w:cs="Consolas"/>
+          <w:color w:val="000000"/>
+          <w:sz w:val="19"/>
+          <w:szCs w:val="19"/>
+        </w:rPr>
+      </w:pPr>
+      <w:r>
+        <w:rPr>
+          <w:rFonts w:ascii="Consolas" w:hAnsi="Consolas" w:cs="Consolas"/>
+          <w:color w:val="000000"/>
+          <w:sz w:val="19"/>
+          <w:szCs w:val="19"/>
+        </w:rPr>
+        <w:t xml:space="preserve">        </w:t>
+      </w:r>
+      <w:proofErr w:type="spellStart"/>
+      <w:proofErr w:type="gramStart"/>
+      <w:r>
+        <w:rPr>
+          <w:rFonts w:ascii="Consolas" w:hAnsi="Consolas" w:cs="Consolas"/>
+          <w:color w:val="000000"/>
+          <w:sz w:val="19"/>
+          <w:szCs w:val="19"/>
+        </w:rPr>
+        <w:t>queue.Enqueue</w:t>
+      </w:r>
+      <w:proofErr w:type="spellEnd"/>
+      <w:r>
+        <w:rPr>
+          <w:rFonts w:ascii="Consolas" w:hAnsi="Consolas" w:cs="Consolas"/>
+          <w:color w:val="000000"/>
+          <w:sz w:val="19"/>
+          <w:szCs w:val="19"/>
+        </w:rPr>
+        <w:t>(</w:t>
+      </w:r>
+      <w:proofErr w:type="gramEnd"/>
+      <w:r>
+        <w:rPr>
+          <w:rFonts w:ascii="Consolas" w:hAnsi="Consolas" w:cs="Consolas"/>
+          <w:color w:val="000000"/>
+          <w:sz w:val="19"/>
+          <w:szCs w:val="19"/>
+        </w:rPr>
+        <w:t>2);</w:t>
+      </w:r>
+    </w:p>
+    <w:p>
+      <w:pPr>
+        <w:autoSpaceDE w:val="0"/>
+        <w:autoSpaceDN w:val="0"/>
+        <w:adjustRightInd w:val="0"/>
+        <w:spacing w:after="0" w:line="240" w:lineRule="auto"/>
+        <w:rPr>
+          <w:rFonts w:ascii="Consolas" w:hAnsi="Consolas" w:cs="Consolas"/>
+          <w:color w:val="000000"/>
+          <w:sz w:val="19"/>
+          <w:szCs w:val="19"/>
+        </w:rPr>
+      </w:pPr>
+      <w:r>
+        <w:rPr>
+          <w:rFonts w:ascii="Consolas" w:hAnsi="Consolas" w:cs="Consolas"/>
+          <w:color w:val="000000"/>
+          <w:sz w:val="19"/>
+          <w:szCs w:val="19"/>
+        </w:rPr>
+        <w:t xml:space="preserve">        </w:t>
+      </w:r>
+      <w:proofErr w:type="spellStart"/>
+      <w:proofErr w:type="gramStart"/>
+      <w:r>
+        <w:rPr>
+          <w:rFonts w:ascii="Consolas" w:hAnsi="Consolas" w:cs="Consolas"/>
+          <w:color w:val="000000"/>
+          <w:sz w:val="19"/>
+          <w:szCs w:val="19"/>
+        </w:rPr>
+        <w:t>queue.Enqueue</w:t>
+      </w:r>
+      <w:proofErr w:type="spellEnd"/>
+      <w:r>
+        <w:rPr>
+          <w:rFonts w:ascii="Consolas" w:hAnsi="Consolas" w:cs="Consolas"/>
+          <w:color w:val="000000"/>
+          <w:sz w:val="19"/>
+          <w:szCs w:val="19"/>
+        </w:rPr>
+        <w:t>(</w:t>
+      </w:r>
+      <w:proofErr w:type="gramEnd"/>
+      <w:r>
+        <w:rPr>
+          <w:rFonts w:ascii="Consolas" w:hAnsi="Consolas" w:cs="Consolas"/>
+          <w:color w:val="000000"/>
+          <w:sz w:val="19"/>
+          <w:szCs w:val="19"/>
+        </w:rPr>
+        <w:t>3);</w:t>
+      </w:r>
+    </w:p>
+    <w:p>
+      <w:pPr>
+        <w:autoSpaceDE w:val="0"/>
+        <w:autoSpaceDN w:val="0"/>
+        <w:adjustRightInd w:val="0"/>
+        <w:spacing w:after="0" w:line="240" w:lineRule="auto"/>
+        <w:rPr>
+          <w:rFonts w:ascii="Consolas" w:hAnsi="Consolas" w:cs="Consolas"/>
+          <w:color w:val="000000"/>
+          <w:sz w:val="19"/>
+          <w:szCs w:val="19"/>
+        </w:rPr>
+      </w:pPr>
+      <w:r>
+        <w:rPr>
+          <w:rFonts w:ascii="Consolas" w:hAnsi="Consolas" w:cs="Consolas"/>
+          <w:color w:val="000000"/>
+          <w:sz w:val="19"/>
+          <w:szCs w:val="19"/>
+        </w:rPr>
+        <w:t xml:space="preserve">        </w:t>
+      </w:r>
+      <w:proofErr w:type="spellStart"/>
+      <w:proofErr w:type="gramStart"/>
+      <w:r>
+        <w:rPr>
+          <w:rFonts w:ascii="Consolas" w:hAnsi="Consolas" w:cs="Consolas"/>
+          <w:color w:val="000000"/>
+          <w:sz w:val="19"/>
+          <w:szCs w:val="19"/>
+        </w:rPr>
+        <w:t>queue.Enqueue</w:t>
+      </w:r>
+      <w:proofErr w:type="spellEnd"/>
+      <w:r>
+        <w:rPr>
+          <w:rFonts w:ascii="Consolas" w:hAnsi="Consolas" w:cs="Consolas"/>
+          <w:color w:val="000000"/>
+          <w:sz w:val="19"/>
+          <w:szCs w:val="19"/>
+        </w:rPr>
+        <w:t>(</w:t>
+      </w:r>
+      <w:proofErr w:type="gramEnd"/>
+      <w:r>
+        <w:rPr>
+          <w:rFonts w:ascii="Consolas" w:hAnsi="Consolas" w:cs="Consolas"/>
+          <w:color w:val="A31515"/>
+          <w:sz w:val="19"/>
+          <w:szCs w:val="19"/>
+        </w:rPr>
+        <w:t>"Ajay"</w:t>
+      </w:r>
+      <w:r>
+        <w:rPr>
+          <w:rFonts w:ascii="Consolas" w:hAnsi="Consolas" w:cs="Consolas"/>
+          <w:color w:val="000000"/>
+          <w:sz w:val="19"/>
+          <w:szCs w:val="19"/>
+        </w:rPr>
+        <w:t>);</w:t>
+      </w:r>
+    </w:p>
+    <w:p>
+      <w:pPr>
+        <w:autoSpaceDE w:val="0"/>
+        <w:autoSpaceDN w:val="0"/>
+        <w:adjustRightInd w:val="0"/>
+        <w:spacing w:after="0" w:line="240" w:lineRule="auto"/>
+        <w:rPr>
+          <w:rFonts w:ascii="Consolas" w:hAnsi="Consolas" w:cs="Consolas"/>
+          <w:color w:val="000000"/>
+          <w:sz w:val="19"/>
+          <w:szCs w:val="19"/>
+        </w:rPr>
+      </w:pPr>
+    </w:p>
+    <w:p>
+      <w:pPr>
+        <w:autoSpaceDE w:val="0"/>
+        <w:autoSpaceDN w:val="0"/>
+        <w:adjustRightInd w:val="0"/>
+        <w:spacing w:after="0" w:line="240" w:lineRule="auto"/>
+        <w:rPr>
+          <w:rFonts w:ascii="Consolas" w:hAnsi="Consolas" w:cs="Consolas"/>
+          <w:color w:val="000000"/>
+          <w:sz w:val="19"/>
+          <w:szCs w:val="19"/>
+        </w:rPr>
+      </w:pPr>
+      <w:r>
+        <w:rPr>
+          <w:rFonts w:ascii="Consolas" w:hAnsi="Consolas" w:cs="Consolas"/>
+          <w:color w:val="000000"/>
+          <w:sz w:val="19"/>
+          <w:szCs w:val="19"/>
+        </w:rPr>
+        <w:t xml:space="preserve">        </w:t>
+      </w:r>
+      <w:proofErr w:type="spellStart"/>
+      <w:proofErr w:type="gramStart"/>
+      <w:r>
+        <w:rPr>
+          <w:rFonts w:ascii="Consolas" w:hAnsi="Consolas" w:cs="Consolas"/>
+          <w:color w:val="000000"/>
+          <w:sz w:val="19"/>
+          <w:szCs w:val="19"/>
+        </w:rPr>
+        <w:t>queue.Dequeue</w:t>
+      </w:r>
+      <w:proofErr w:type="spellEnd"/>
+      <w:r>
+        <w:rPr>
+          <w:rFonts w:ascii="Consolas" w:hAnsi="Consolas" w:cs="Consolas"/>
+          <w:color w:val="000000"/>
+          <w:sz w:val="19"/>
+          <w:szCs w:val="19"/>
+        </w:rPr>
+        <w:t>(</w:t>
+      </w:r>
+      <w:proofErr w:type="gramEnd"/>
+      <w:r>
+        <w:rPr>
+          <w:rFonts w:ascii="Consolas" w:hAnsi="Consolas" w:cs="Consolas"/>
+          <w:color w:val="000000"/>
+          <w:sz w:val="19"/>
+          <w:szCs w:val="19"/>
+        </w:rPr>
+        <w:t>);</w:t>
+      </w:r>
+    </w:p>
+    <w:p>
+      <w:pPr>
+        <w:autoSpaceDE w:val="0"/>
+        <w:autoSpaceDN w:val="0"/>
+        <w:adjustRightInd w:val="0"/>
+        <w:spacing w:after="0" w:line="240" w:lineRule="auto"/>
+        <w:rPr>
+          <w:rFonts w:ascii="Consolas" w:hAnsi="Consolas" w:cs="Consolas"/>
+          <w:color w:val="000000"/>
+          <w:sz w:val="19"/>
+          <w:szCs w:val="19"/>
+        </w:rPr>
+      </w:pPr>
+      <w:r>
+        <w:rPr>
+          <w:rFonts w:ascii="Consolas" w:hAnsi="Consolas" w:cs="Consolas"/>
+          <w:color w:val="000000"/>
+          <w:sz w:val="19"/>
+          <w:szCs w:val="19"/>
+        </w:rPr>
+        <w:t xml:space="preserve">        </w:t>
+      </w:r>
+      <w:proofErr w:type="spellStart"/>
+      <w:proofErr w:type="gramStart"/>
+      <w:r>
+        <w:rPr>
+          <w:rFonts w:ascii="Consolas" w:hAnsi="Consolas" w:cs="Consolas"/>
+          <w:color w:val="0000FF"/>
+          <w:sz w:val="19"/>
+          <w:szCs w:val="19"/>
+        </w:rPr>
+        <w:t>foreach</w:t>
+      </w:r>
+      <w:proofErr w:type="spellEnd"/>
+      <w:proofErr w:type="gramEnd"/>
+      <w:r>
+        <w:rPr>
+          <w:rFonts w:ascii="Consolas" w:hAnsi="Consolas" w:cs="Consolas"/>
+          <w:color w:val="000000"/>
+          <w:sz w:val="19"/>
+          <w:szCs w:val="19"/>
+        </w:rPr>
+        <w:t xml:space="preserve"> (</w:t>
+      </w:r>
+      <w:proofErr w:type="spellStart"/>
+      <w:r>
+        <w:rPr>
+          <w:rFonts w:ascii="Consolas" w:hAnsi="Consolas" w:cs="Consolas"/>
+          <w:color w:val="000000"/>
+          <w:sz w:val="19"/>
+          <w:szCs w:val="19"/>
+        </w:rPr>
+        <w:t>var</w:t>
+      </w:r>
+      <w:proofErr w:type="spellEnd"/>
+      <w:r>
+        <w:rPr>
+          <w:rFonts w:ascii="Consolas" w:hAnsi="Consolas" w:cs="Consolas"/>
+          <w:color w:val="000000"/>
+          <w:sz w:val="19"/>
+          <w:szCs w:val="19"/>
+        </w:rPr>
+        <w:t xml:space="preserve"> x </w:t>
+      </w:r>
+      <w:r>
+        <w:rPr>
+          <w:rFonts w:ascii="Consolas" w:hAnsi="Consolas" w:cs="Consolas"/>
+          <w:color w:val="0000FF"/>
+          <w:sz w:val="19"/>
+          <w:szCs w:val="19"/>
+        </w:rPr>
+        <w:t>in</w:t>
+      </w:r>
+      <w:r>
+        <w:rPr>
+          <w:rFonts w:ascii="Consolas" w:hAnsi="Consolas" w:cs="Consolas"/>
+          <w:color w:val="000000"/>
+          <w:sz w:val="19"/>
+          <w:szCs w:val="19"/>
+        </w:rPr>
+        <w:t xml:space="preserve"> queue)</w:t>
+      </w:r>
+    </w:p>
+    <w:p>
+      <w:pPr>
+        <w:autoSpaceDE w:val="0"/>
+        <w:autoSpaceDN w:val="0"/>
+        <w:adjustRightInd w:val="0"/>
+        <w:spacing w:after="0" w:line="240" w:lineRule="auto"/>
+        <w:rPr>
+          <w:rFonts w:ascii="Consolas" w:hAnsi="Consolas" w:cs="Consolas"/>
+          <w:color w:val="000000"/>
+          <w:sz w:val="19"/>
+          <w:szCs w:val="19"/>
+        </w:rPr>
+      </w:pPr>
+      <w:r>
+        <w:rPr>
+          <w:rFonts w:ascii="Consolas" w:hAnsi="Consolas" w:cs="Consolas"/>
+          <w:color w:val="000000"/>
+          <w:sz w:val="19"/>
+          <w:szCs w:val="19"/>
+        </w:rPr>
+        <w:t xml:space="preserve">            </w:t>
+      </w:r>
+      <w:proofErr w:type="spellStart"/>
+      <w:r>
+        <w:rPr>
+          <w:rFonts w:ascii="Consolas" w:hAnsi="Consolas" w:cs="Consolas"/>
+          <w:color w:val="000000"/>
+          <w:sz w:val="19"/>
+          <w:szCs w:val="19"/>
+        </w:rPr>
+        <w:t>Console.WriteLine</w:t>
+      </w:r>
+      <w:proofErr w:type="spellEnd"/>
+      <w:r>
+        <w:rPr>
+          <w:rFonts w:ascii="Consolas" w:hAnsi="Consolas" w:cs="Consolas"/>
+          <w:color w:val="000000"/>
+          <w:sz w:val="19"/>
+          <w:szCs w:val="19"/>
+        </w:rPr>
+        <w:t>(x);</w:t>
+      </w:r>
+    </w:p>
+    <w:p>
+      <w:pPr>
+        <w:autoSpaceDE w:val="0"/>
+        <w:autoSpaceDN w:val="0"/>
+        <w:adjustRightInd w:val="0"/>
+        <w:spacing w:after="0" w:line="240" w:lineRule="auto"/>
+        <w:rPr>
+          <w:rFonts w:ascii="Consolas" w:hAnsi="Consolas" w:cs="Consolas"/>
+          <w:color w:val="000000"/>
+          <w:sz w:val="19"/>
+          <w:szCs w:val="19"/>
+        </w:rPr>
+      </w:pPr>
+    </w:p>
+    <w:p>
+      <w:pPr>
+        <w:autoSpaceDE w:val="0"/>
+        <w:autoSpaceDN w:val="0"/>
+        <w:adjustRightInd w:val="0"/>
+        <w:spacing w:after="0" w:line="240" w:lineRule="auto"/>
+        <w:rPr>
+          <w:rFonts w:ascii="Consolas" w:hAnsi="Consolas" w:cs="Consolas"/>
+          <w:color w:val="000000"/>
+          <w:sz w:val="19"/>
+          <w:szCs w:val="19"/>
+        </w:rPr>
+      </w:pPr>
+      <w:r>
+        <w:rPr>
+          <w:rFonts w:ascii="Consolas" w:hAnsi="Consolas" w:cs="Consolas"/>
+          <w:color w:val="000000"/>
+          <w:sz w:val="19"/>
+          <w:szCs w:val="19"/>
+        </w:rPr>
+        <w:t xml:space="preserve">        </w:t>
+      </w:r>
+      <w:proofErr w:type="spellStart"/>
+      <w:r>
+        <w:rPr>
+          <w:rFonts w:ascii="Consolas" w:hAnsi="Consolas" w:cs="Consolas"/>
+          <w:color w:val="000000"/>
+          <w:sz w:val="19"/>
+          <w:szCs w:val="19"/>
+        </w:rPr>
+        <w:t>Hashtable</w:t>
+      </w:r>
+      <w:proofErr w:type="spellEnd"/>
+      <w:r>
+        <w:rPr>
+          <w:rFonts w:ascii="Consolas" w:hAnsi="Consolas" w:cs="Consolas"/>
+          <w:color w:val="000000"/>
+          <w:sz w:val="19"/>
+          <w:szCs w:val="19"/>
+        </w:rPr>
+        <w:t xml:space="preserve"> </w:t>
+      </w:r>
+      <w:proofErr w:type="spellStart"/>
+      <w:r>
+        <w:rPr>
+          <w:rFonts w:ascii="Consolas" w:hAnsi="Consolas" w:cs="Consolas"/>
+          <w:color w:val="000000"/>
+          <w:sz w:val="19"/>
+          <w:szCs w:val="19"/>
+        </w:rPr>
+        <w:t>hs</w:t>
+      </w:r>
+      <w:proofErr w:type="spellEnd"/>
+      <w:r>
+        <w:rPr>
+          <w:rFonts w:ascii="Consolas" w:hAnsi="Consolas" w:cs="Consolas"/>
+          <w:color w:val="000000"/>
+          <w:sz w:val="19"/>
+          <w:szCs w:val="19"/>
+        </w:rPr>
+        <w:t xml:space="preserve"> = </w:t>
+      </w:r>
+      <w:r>
+        <w:rPr>
+          <w:rFonts w:ascii="Consolas" w:hAnsi="Consolas" w:cs="Consolas"/>
+          <w:color w:val="0000FF"/>
+          <w:sz w:val="19"/>
+          <w:szCs w:val="19"/>
+        </w:rPr>
+        <w:t>new</w:t>
+      </w:r>
+      <w:r>
+        <w:rPr>
+          <w:rFonts w:ascii="Consolas" w:hAnsi="Consolas" w:cs="Consolas"/>
+          <w:color w:val="000000"/>
+          <w:sz w:val="19"/>
+          <w:szCs w:val="19"/>
+        </w:rPr>
+        <w:t xml:space="preserve"> </w:t>
+      </w:r>
+      <w:proofErr w:type="spellStart"/>
+      <w:proofErr w:type="gramStart"/>
+      <w:r>
+        <w:rPr>
+          <w:rFonts w:ascii="Consolas" w:hAnsi="Consolas" w:cs="Consolas"/>
+          <w:color w:val="000000"/>
+          <w:sz w:val="19"/>
+          <w:szCs w:val="19"/>
+        </w:rPr>
+        <w:t>Hashtable</w:t>
+      </w:r>
+      <w:proofErr w:type="spellEnd"/>
+      <w:r>
+        <w:rPr>
+          <w:rFonts w:ascii="Consolas" w:hAnsi="Consolas" w:cs="Consolas"/>
+          <w:color w:val="000000"/>
+          <w:sz w:val="19"/>
+          <w:szCs w:val="19"/>
+        </w:rPr>
+        <w:t>(</w:t>
+      </w:r>
+      <w:proofErr w:type="gramEnd"/>
+      <w:r>
+        <w:rPr>
+          <w:rFonts w:ascii="Consolas" w:hAnsi="Consolas" w:cs="Consolas"/>
+          <w:color w:val="000000"/>
+          <w:sz w:val="19"/>
+          <w:szCs w:val="19"/>
+        </w:rPr>
+        <w:t>);</w:t>
+      </w:r>
+    </w:p>
+    <w:p>
+      <w:pPr>
+        <w:autoSpaceDE w:val="0"/>
+        <w:autoSpaceDN w:val="0"/>
+        <w:adjustRightInd w:val="0"/>
+        <w:spacing w:after="0" w:line="240" w:lineRule="auto"/>
+        <w:rPr>
+          <w:rFonts w:ascii="Consolas" w:hAnsi="Consolas" w:cs="Consolas"/>
+          <w:color w:val="000000"/>
+          <w:sz w:val="19"/>
+          <w:szCs w:val="19"/>
+        </w:rPr>
+      </w:pPr>
+      <w:r>
+        <w:rPr>
+          <w:rFonts w:ascii="Consolas" w:hAnsi="Consolas" w:cs="Consolas"/>
+          <w:color w:val="000000"/>
+          <w:sz w:val="19"/>
+          <w:szCs w:val="19"/>
+        </w:rPr>
+        <w:t xml:space="preserve">        </w:t>
+      </w:r>
+      <w:proofErr w:type="spellStart"/>
+      <w:proofErr w:type="gramStart"/>
+      <w:r>
+        <w:rPr>
+          <w:rFonts w:ascii="Consolas" w:hAnsi="Consolas" w:cs="Consolas"/>
+          <w:color w:val="000000"/>
+          <w:sz w:val="19"/>
+          <w:szCs w:val="19"/>
+        </w:rPr>
+        <w:t>hs</w:t>
+      </w:r>
+      <w:proofErr w:type="spellEnd"/>
+      <w:r>
+        <w:rPr>
+          <w:rFonts w:ascii="Consolas" w:hAnsi="Consolas" w:cs="Consolas"/>
+          <w:color w:val="000000"/>
+          <w:sz w:val="19"/>
+          <w:szCs w:val="19"/>
+        </w:rPr>
+        <w:t>[</w:t>
+      </w:r>
+      <w:proofErr w:type="gramEnd"/>
+      <w:r>
+        <w:rPr>
+          <w:rFonts w:ascii="Consolas" w:hAnsi="Consolas" w:cs="Consolas"/>
+          <w:color w:val="000000"/>
+          <w:sz w:val="19"/>
+          <w:szCs w:val="19"/>
+        </w:rPr>
+        <w:t>1] = 20;</w:t>
+      </w:r>
+    </w:p>
+    <w:p>
+      <w:pPr>
+        <w:autoSpaceDE w:val="0"/>
+        <w:autoSpaceDN w:val="0"/>
+        <w:adjustRightInd w:val="0"/>
+        <w:spacing w:after="0" w:line="240" w:lineRule="auto"/>
+        <w:rPr>
+          <w:rFonts w:ascii="Consolas" w:hAnsi="Consolas" w:cs="Consolas"/>
+          <w:color w:val="000000"/>
+          <w:sz w:val="19"/>
+          <w:szCs w:val="19"/>
+        </w:rPr>
+      </w:pPr>
+      <w:r>
+        <w:rPr>
+          <w:rFonts w:ascii="Consolas" w:hAnsi="Consolas" w:cs="Consolas"/>
+          <w:color w:val="000000"/>
+          <w:sz w:val="19"/>
+          <w:szCs w:val="19"/>
+        </w:rPr>
+        <w:t xml:space="preserve">        </w:t>
+      </w:r>
+      <w:proofErr w:type="spellStart"/>
+      <w:proofErr w:type="gramStart"/>
+      <w:r>
+        <w:rPr>
+          <w:rFonts w:ascii="Consolas" w:hAnsi="Consolas" w:cs="Consolas"/>
+          <w:color w:val="000000"/>
+          <w:sz w:val="19"/>
+          <w:szCs w:val="19"/>
+        </w:rPr>
+        <w:t>hs</w:t>
+      </w:r>
+      <w:proofErr w:type="spellEnd"/>
+      <w:r>
+        <w:rPr>
+          <w:rFonts w:ascii="Consolas" w:hAnsi="Consolas" w:cs="Consolas"/>
+          <w:color w:val="000000"/>
+          <w:sz w:val="19"/>
+          <w:szCs w:val="19"/>
+        </w:rPr>
+        <w:t>[</w:t>
+      </w:r>
+      <w:proofErr w:type="gramEnd"/>
+      <w:r>
+        <w:rPr>
+          <w:rFonts w:ascii="Consolas" w:hAnsi="Consolas" w:cs="Consolas"/>
+          <w:color w:val="000000"/>
+          <w:sz w:val="19"/>
+          <w:szCs w:val="19"/>
+        </w:rPr>
+        <w:t>2] = 19;</w:t>
+      </w:r>
+    </w:p>
+    <w:p>
+      <w:pPr>
+        <w:autoSpaceDE w:val="0"/>
+        <w:autoSpaceDN w:val="0"/>
+        <w:adjustRightInd w:val="0"/>
+        <w:spacing w:after="0" w:line="240" w:lineRule="auto"/>
+        <w:rPr>
+          <w:rFonts w:ascii="Consolas" w:hAnsi="Consolas" w:cs="Consolas"/>
+          <w:color w:val="000000"/>
+          <w:sz w:val="19"/>
+          <w:szCs w:val="19"/>
+        </w:rPr>
+      </w:pPr>
+      <w:r>
+        <w:rPr>
+          <w:rFonts w:ascii="Consolas" w:hAnsi="Consolas" w:cs="Consolas"/>
+          <w:color w:val="000000"/>
+          <w:sz w:val="19"/>
+          <w:szCs w:val="19"/>
+        </w:rPr>
+        <w:t xml:space="preserve">        </w:t>
+      </w:r>
+      <w:proofErr w:type="spellStart"/>
+      <w:proofErr w:type="gramStart"/>
+      <w:r>
+        <w:rPr>
+          <w:rFonts w:ascii="Consolas" w:hAnsi="Consolas" w:cs="Consolas"/>
+          <w:color w:val="000000"/>
+          <w:sz w:val="19"/>
+          <w:szCs w:val="19"/>
+        </w:rPr>
+        <w:t>hs</w:t>
+      </w:r>
+      <w:proofErr w:type="spellEnd"/>
+      <w:r>
+        <w:rPr>
+          <w:rFonts w:ascii="Consolas" w:hAnsi="Consolas" w:cs="Consolas"/>
+          <w:color w:val="000000"/>
+          <w:sz w:val="19"/>
+          <w:szCs w:val="19"/>
+        </w:rPr>
+        <w:t>[</w:t>
+      </w:r>
+      <w:proofErr w:type="gramEnd"/>
+      <w:r>
+        <w:rPr>
+          <w:rFonts w:ascii="Consolas" w:hAnsi="Consolas" w:cs="Consolas"/>
+          <w:color w:val="000000"/>
+          <w:sz w:val="19"/>
+          <w:szCs w:val="19"/>
+        </w:rPr>
+        <w:t>3] = 21;</w:t>
+      </w:r>
+    </w:p>
+    <w:p>
+      <w:pPr>
+        <w:autoSpaceDE w:val="0"/>
+        <w:autoSpaceDN w:val="0"/>
+        <w:adjustRightInd w:val="0"/>
+        <w:spacing w:after="0" w:line="240" w:lineRule="auto"/>
+        <w:rPr>
+          <w:rFonts w:ascii="Consolas" w:hAnsi="Consolas" w:cs="Consolas"/>
+          <w:color w:val="000000"/>
+          <w:sz w:val="19"/>
+          <w:szCs w:val="19"/>
+        </w:rPr>
+      </w:pPr>
+    </w:p>
+    <w:p>
+      <w:pPr>
+        <w:autoSpaceDE w:val="0"/>
+        <w:autoSpaceDN w:val="0"/>
+        <w:adjustRightInd w:val="0"/>
+        <w:spacing w:after="0" w:line="240" w:lineRule="auto"/>
+        <w:rPr>
+          <w:rFonts w:ascii="Consolas" w:hAnsi="Consolas" w:cs="Consolas"/>
+          <w:color w:val="000000"/>
+          <w:sz w:val="19"/>
+          <w:szCs w:val="19"/>
+        </w:rPr>
+      </w:pPr>
+      <w:r>
+        <w:rPr>
+          <w:rFonts w:ascii="Consolas" w:hAnsi="Consolas" w:cs="Consolas"/>
+          <w:color w:val="000000"/>
+          <w:sz w:val="19"/>
+          <w:szCs w:val="19"/>
+        </w:rPr>
+        <w:t xml:space="preserve">        </w:t>
+      </w:r>
+      <w:proofErr w:type="spellStart"/>
+      <w:proofErr w:type="gramStart"/>
+      <w:r>
+        <w:rPr>
+          <w:rFonts w:ascii="Consolas" w:hAnsi="Consolas" w:cs="Consolas"/>
+          <w:color w:val="0000FF"/>
+          <w:sz w:val="19"/>
+          <w:szCs w:val="19"/>
+        </w:rPr>
+        <w:t>foreach</w:t>
+      </w:r>
+      <w:proofErr w:type="spellEnd"/>
+      <w:r>
+        <w:rPr>
+          <w:rFonts w:ascii="Consolas" w:hAnsi="Consolas" w:cs="Consolas"/>
+          <w:color w:val="000000"/>
+          <w:sz w:val="19"/>
+          <w:szCs w:val="19"/>
+        </w:rPr>
+        <w:t>(</w:t>
+      </w:r>
+      <w:proofErr w:type="spellStart"/>
+      <w:proofErr w:type="gramEnd"/>
+      <w:r>
+        <w:rPr>
+          <w:rFonts w:ascii="Consolas" w:hAnsi="Consolas" w:cs="Consolas"/>
+          <w:color w:val="0000FF"/>
+          <w:sz w:val="19"/>
+          <w:szCs w:val="19"/>
+        </w:rPr>
+        <w:t>int</w:t>
+      </w:r>
+      <w:proofErr w:type="spellEnd"/>
+      <w:r>
+        <w:rPr>
+          <w:rFonts w:ascii="Consolas" w:hAnsi="Consolas" w:cs="Consolas"/>
+          <w:color w:val="000000"/>
+          <w:sz w:val="19"/>
+          <w:szCs w:val="19"/>
+        </w:rPr>
+        <w:t xml:space="preserve"> x </w:t>
+      </w:r>
+      <w:r>
+        <w:rPr>
+          <w:rFonts w:ascii="Consolas" w:hAnsi="Consolas" w:cs="Consolas"/>
+          <w:color w:val="0000FF"/>
+          <w:sz w:val="19"/>
+          <w:szCs w:val="19"/>
+        </w:rPr>
+        <w:t>in</w:t>
+      </w:r>
+      <w:r>
+        <w:rPr>
+          <w:rFonts w:ascii="Consolas" w:hAnsi="Consolas" w:cs="Consolas"/>
+          <w:color w:val="000000"/>
+          <w:sz w:val="19"/>
+          <w:szCs w:val="19"/>
+        </w:rPr>
+        <w:t xml:space="preserve"> </w:t>
+      </w:r>
+      <w:proofErr w:type="spellStart"/>
+      <w:r>
+        <w:rPr>
+          <w:rFonts w:ascii="Consolas" w:hAnsi="Consolas" w:cs="Consolas"/>
+          <w:color w:val="000000"/>
+          <w:sz w:val="19"/>
+          <w:szCs w:val="19"/>
+        </w:rPr>
+        <w:t>hs.Keys</w:t>
+      </w:r>
+      <w:proofErr w:type="spellEnd"/>
+      <w:r>
+        <w:rPr>
+          <w:rFonts w:ascii="Consolas" w:hAnsi="Consolas" w:cs="Consolas"/>
+          <w:color w:val="000000"/>
+          <w:sz w:val="19"/>
+          <w:szCs w:val="19"/>
+        </w:rPr>
+        <w:t>)</w:t>
+      </w:r>
+    </w:p>
+    <w:p>
+      <w:pPr>
+        <w:autoSpaceDE w:val="0"/>
+        <w:autoSpaceDN w:val="0"/>
+        <w:adjustRightInd w:val="0"/>
+        <w:spacing w:after="0" w:line="240" w:lineRule="auto"/>
+        <w:rPr>
+          <w:rFonts w:ascii="Consolas" w:hAnsi="Consolas" w:cs="Consolas"/>
+          <w:color w:val="000000"/>
+          <w:sz w:val="19"/>
+          <w:szCs w:val="19"/>
+        </w:rPr>
+      </w:pPr>
+      <w:r>
+        <w:rPr>
+          <w:rFonts w:ascii="Consolas" w:hAnsi="Consolas" w:cs="Consolas"/>
+          <w:color w:val="000000"/>
+          <w:sz w:val="19"/>
+          <w:szCs w:val="19"/>
+        </w:rPr>
+        <w:t xml:space="preserve">            </w:t>
+      </w:r>
+      <w:proofErr w:type="spellStart"/>
+      <w:proofErr w:type="gramStart"/>
+      <w:r>
+        <w:rPr>
+          <w:rFonts w:ascii="Consolas" w:hAnsi="Consolas" w:cs="Consolas"/>
+          <w:color w:val="000000"/>
+          <w:sz w:val="19"/>
+          <w:szCs w:val="19"/>
+        </w:rPr>
+        <w:t>Console.WriteLine</w:t>
+      </w:r>
+      <w:proofErr w:type="spellEnd"/>
+      <w:r>
+        <w:rPr>
+          <w:rFonts w:ascii="Consolas" w:hAnsi="Consolas" w:cs="Consolas"/>
+          <w:color w:val="000000"/>
+          <w:sz w:val="19"/>
+          <w:szCs w:val="19"/>
+        </w:rPr>
+        <w:t>(</w:t>
+      </w:r>
+      <w:proofErr w:type="spellStart"/>
+      <w:proofErr w:type="gramEnd"/>
+      <w:r>
+        <w:rPr>
+          <w:rFonts w:ascii="Consolas" w:hAnsi="Consolas" w:cs="Consolas"/>
+          <w:color w:val="000000"/>
+          <w:sz w:val="19"/>
+          <w:szCs w:val="19"/>
+        </w:rPr>
+        <w:t>hs</w:t>
+      </w:r>
+      <w:proofErr w:type="spellEnd"/>
+      <w:r>
+        <w:rPr>
+          <w:rFonts w:ascii="Consolas" w:hAnsi="Consolas" w:cs="Consolas"/>
+          <w:color w:val="000000"/>
+          <w:sz w:val="19"/>
+          <w:szCs w:val="19"/>
+        </w:rPr>
+        <w:t>[x]);</w:t>
+      </w:r>
+    </w:p>
+    <w:p>
+      <w:pPr>
+        <w:autoSpaceDE w:val="0"/>
+        <w:autoSpaceDN w:val="0"/>
+        <w:adjustRightInd w:val="0"/>
+        <w:spacing w:after="0" w:line="240" w:lineRule="auto"/>
+        <w:rPr>
+          <w:rFonts w:ascii="Consolas" w:hAnsi="Consolas" w:cs="Consolas"/>
+          <w:color w:val="000000"/>
+          <w:sz w:val="19"/>
+          <w:szCs w:val="19"/>
+        </w:rPr>
+      </w:pPr>
+    </w:p>
+    <w:p>
+      <w:pPr>
+        <w:autoSpaceDE w:val="0"/>
+        <w:autoSpaceDN w:val="0"/>
+        <w:adjustRightInd w:val="0"/>
+        <w:spacing w:after="0" w:line="240" w:lineRule="auto"/>
+        <w:rPr>
+          <w:rFonts w:ascii="Consolas" w:hAnsi="Consolas" w:cs="Consolas"/>
+          <w:color w:val="000000"/>
+          <w:sz w:val="19"/>
+          <w:szCs w:val="19"/>
+        </w:rPr>
+      </w:pPr>
+      <w:r>
+        <w:rPr>
+          <w:rFonts w:ascii="Consolas" w:hAnsi="Consolas" w:cs="Consolas"/>
+          <w:color w:val="000000"/>
+          <w:sz w:val="19"/>
+          <w:szCs w:val="19"/>
+        </w:rPr>
+        <w:t xml:space="preserve">        </w:t>
+      </w:r>
+      <w:proofErr w:type="spellStart"/>
+      <w:proofErr w:type="gramStart"/>
+      <w:r>
+        <w:rPr>
+          <w:rFonts w:ascii="Consolas" w:hAnsi="Consolas" w:cs="Consolas"/>
+          <w:color w:val="000000"/>
+          <w:sz w:val="19"/>
+          <w:szCs w:val="19"/>
+        </w:rPr>
+        <w:t>hs</w:t>
+      </w:r>
+      <w:proofErr w:type="spellEnd"/>
+      <w:r>
+        <w:rPr>
+          <w:rFonts w:ascii="Consolas" w:hAnsi="Consolas" w:cs="Consolas"/>
+          <w:color w:val="000000"/>
+          <w:sz w:val="19"/>
+          <w:szCs w:val="19"/>
+        </w:rPr>
+        <w:t>[</w:t>
+      </w:r>
+      <w:proofErr w:type="gramEnd"/>
+      <w:r>
+        <w:rPr>
+          <w:rFonts w:ascii="Consolas" w:hAnsi="Consolas" w:cs="Consolas"/>
+          <w:color w:val="A31515"/>
+          <w:sz w:val="19"/>
+          <w:szCs w:val="19"/>
+        </w:rPr>
+        <w:t>"Deepak"</w:t>
+      </w:r>
+      <w:r>
+        <w:rPr>
+          <w:rFonts w:ascii="Consolas" w:hAnsi="Consolas" w:cs="Consolas"/>
+          <w:color w:val="000000"/>
+          <w:sz w:val="19"/>
+          <w:szCs w:val="19"/>
+        </w:rPr>
+        <w:t xml:space="preserve">] = </w:t>
+      </w:r>
+      <w:r>
+        <w:rPr>
+          <w:rFonts w:ascii="Consolas" w:hAnsi="Consolas" w:cs="Consolas"/>
+          <w:color w:val="A31515"/>
+          <w:sz w:val="19"/>
+          <w:szCs w:val="19"/>
+        </w:rPr>
+        <w:t>"Delhi"</w:t>
+      </w:r>
+      <w:r>
+        <w:rPr>
+          <w:rFonts w:ascii="Consolas" w:hAnsi="Consolas" w:cs="Consolas"/>
+          <w:color w:val="000000"/>
+          <w:sz w:val="19"/>
+          <w:szCs w:val="19"/>
+        </w:rPr>
+        <w:t>;</w:t>
+      </w:r>
+    </w:p>
+    <w:p>
+      <w:pPr>
+        <w:autoSpaceDE w:val="0"/>
+        <w:autoSpaceDN w:val="0"/>
+        <w:adjustRightInd w:val="0"/>
+        <w:spacing w:after="0" w:line="240" w:lineRule="auto"/>
+        <w:rPr>
+          <w:rFonts w:ascii="Consolas" w:hAnsi="Consolas" w:cs="Consolas"/>
+          <w:color w:val="000000"/>
+          <w:sz w:val="19"/>
+          <w:szCs w:val="19"/>
+        </w:rPr>
+      </w:pPr>
+    </w:p>
+    <w:p>
+      <w:pPr>
+        <w:autoSpaceDE w:val="0"/>
+        <w:autoSpaceDN w:val="0"/>
+        <w:adjustRightInd w:val="0"/>
+        <w:spacing w:after="0" w:line="240" w:lineRule="auto"/>
+        <w:rPr>
+          <w:rFonts w:ascii="Consolas" w:hAnsi="Consolas" w:cs="Consolas"/>
+          <w:color w:val="000000"/>
+          <w:sz w:val="19"/>
+          <w:szCs w:val="19"/>
+        </w:rPr>
+      </w:pPr>
+    </w:p>
+    <w:p>
+      <w:pPr>
+        <w:autoSpaceDE w:val="0"/>
+        <w:autoSpaceDN w:val="0"/>
+        <w:adjustRightInd w:val="0"/>
+        <w:spacing w:after="0" w:line="240" w:lineRule="auto"/>
+        <w:rPr>
+          <w:rFonts w:ascii="Consolas" w:hAnsi="Consolas" w:cs="Consolas"/>
+          <w:color w:val="000000"/>
+          <w:sz w:val="19"/>
+          <w:szCs w:val="19"/>
+        </w:rPr>
+      </w:pPr>
+    </w:p>
+    <w:p>
+      <w:pPr>
+        <w:autoSpaceDE w:val="0"/>
+        <w:autoSpaceDN w:val="0"/>
+        <w:adjustRightInd w:val="0"/>
+        <w:spacing w:after="0" w:line="240" w:lineRule="auto"/>
+        <w:rPr>
+          <w:rFonts w:ascii="Consolas" w:hAnsi="Consolas" w:cs="Consolas"/>
+          <w:color w:val="000000"/>
+          <w:sz w:val="19"/>
+          <w:szCs w:val="19"/>
+        </w:rPr>
+      </w:pPr>
+    </w:p>
+    <w:p>
+      <w:pPr>
+        <w:autoSpaceDE w:val="0"/>
+        <w:autoSpaceDN w:val="0"/>
+        <w:adjustRightInd w:val="0"/>
+        <w:spacing w:after="0" w:line="240" w:lineRule="auto"/>
+        <w:rPr>
+          <w:rFonts w:ascii="Consolas" w:hAnsi="Consolas" w:cs="Consolas"/>
+          <w:color w:val="000000"/>
+          <w:sz w:val="19"/>
+          <w:szCs w:val="19"/>
+        </w:rPr>
+      </w:pPr>
+    </w:p>
+    <w:p>
+      <w:pPr>
+        <w:autoSpaceDE w:val="0"/>
+        <w:autoSpaceDN w:val="0"/>
+        <w:adjustRightInd w:val="0"/>
+        <w:spacing w:after="0" w:line="240" w:lineRule="auto"/>
+        <w:rPr>
+          <w:rFonts w:ascii="Consolas" w:hAnsi="Consolas" w:cs="Consolas"/>
+          <w:color w:val="000000"/>
+          <w:sz w:val="19"/>
+          <w:szCs w:val="19"/>
+        </w:rPr>
+      </w:pPr>
+    </w:p>
+    <w:p>
+      <w:pPr>
+        <w:autoSpaceDE w:val="0"/>
+        <w:autoSpaceDN w:val="0"/>
+        <w:adjustRightInd w:val="0"/>
+        <w:spacing w:after="0" w:line="240" w:lineRule="auto"/>
+        <w:rPr>
+          <w:rFonts w:ascii="Consolas" w:hAnsi="Consolas" w:cs="Consolas"/>
+          <w:color w:val="000000"/>
+          <w:sz w:val="19"/>
+          <w:szCs w:val="19"/>
+        </w:rPr>
+      </w:pPr>
+      <w:r>
+        <w:rPr>
+          <w:rFonts w:ascii="Consolas" w:hAnsi="Consolas" w:cs="Consolas"/>
+          <w:color w:val="000000"/>
+          <w:sz w:val="19"/>
+          <w:szCs w:val="19"/>
+        </w:rPr>
+        <w:t xml:space="preserve">    }</w:t>
+      </w:r>
+    </w:p>
+    <w:p>
+      <w:r>
+        <w:rPr>
+          <w:rFonts w:ascii="Consolas" w:hAnsi="Consolas" w:cs="Consolas"/>
+          <w:color w:val="000000"/>
+          <w:sz w:val="19"/>
+          <w:szCs w:val="19"/>
+        </w:rPr>
+        <w:t>}</w:t>
+      </w:r>
+    </w:p>
     <w:p/>
     <w:p>
       <w:pPr>
@@ -4576,7 +7467,6 @@
           <w:b/>
           <w:highlight w:val="yellow"/>
         </w:rPr>
-        <w:lastRenderedPageBreak/>
         <w:t>We take advantages of Arrays &amp; Collections</w:t>
       </w:r>
     </w:p>
@@ -4584,84 +7474,135 @@
       <w:pPr>
         <w:pStyle w:val="ListParagraph"/>
       </w:pPr>
-      <w:r>
-        <w:t>Arrays are type-safe, elements are of same type</w:t>
-      </w:r>
-    </w:p>
-    <w:p>
-      <w:pPr>
-        <w:pStyle w:val="ListParagraph"/>
-      </w:pPr>
-      <w:r>
-        <w:t xml:space="preserve">Collections are </w:t>
-      </w:r>
-      <w:proofErr w:type="gramStart"/>
-      <w:r>
-        <w:t>dynamic ,</w:t>
-      </w:r>
-      <w:proofErr w:type="gramEnd"/>
-      <w:r>
-        <w:t xml:space="preserve"> insertion/ deletion is easier</w:t>
-      </w:r>
-    </w:p>
-    <w:p>
-      <w:pPr>
-        <w:pStyle w:val="ListParagraph"/>
-      </w:pPr>
-      <w:r>
-        <w:t xml:space="preserve">When we combine both of their </w:t>
-      </w:r>
-      <w:proofErr w:type="gramStart"/>
-      <w:r>
-        <w:t>advantages ,</w:t>
-      </w:r>
-      <w:proofErr w:type="gramEnd"/>
-      <w:r>
-        <w:t xml:space="preserve"> We get GENERIC COLLECTIONS</w:t>
-      </w:r>
-    </w:p>
-    <w:p>
-      <w:pPr>
-        <w:pStyle w:val="ListParagraph"/>
-      </w:pPr>
-    </w:p>
-    <w:p>
-      <w:pPr>
-        <w:pStyle w:val="ListParagraph"/>
-        <w:rPr>
-          <w:b/>
-        </w:rPr>
-      </w:pPr>
-      <w:r>
-        <w:t>Generic collections are collection only but they are type-</w:t>
-      </w:r>
-      <w:proofErr w:type="gramStart"/>
-      <w:r>
-        <w:t>safe ,</w:t>
-      </w:r>
-      <w:proofErr w:type="gramEnd"/>
-      <w:r>
-        <w:t xml:space="preserve"> which means they can store elements of same type</w:t>
-      </w:r>
-    </w:p>
-    <w:p>
-      <w:pPr>
-        <w:rPr>
-          <w:b/>
-        </w:rPr>
-      </w:pPr>
+      <w:proofErr w:type="gramStart"/>
       <w:r>
         <w:rPr>
           <w:b/>
           <w:highlight w:val="yellow"/>
         </w:rPr>
-        <w:t>Classes for generic collections</w:t>
-      </w:r>
+        <w:lastRenderedPageBreak/>
+        <w:t>advantages</w:t>
+      </w:r>
+      <w:proofErr w:type="gramEnd"/>
       <w:r>
         <w:rPr>
           <w:b/>
           <w:highlight w:val="yellow"/>
         </w:rPr>
+        <w:t xml:space="preserve"> of Arrays</w:t>
+      </w:r>
+      <w:r>
+        <w:t xml:space="preserve">  </w:t>
+      </w:r>
+      <w:proofErr w:type="spellStart"/>
+      <w:r>
+        <w:t>Arrays</w:t>
+      </w:r>
+      <w:proofErr w:type="spellEnd"/>
+      <w:r>
+        <w:t xml:space="preserve"> are type-safe, elements are of same type</w:t>
+      </w:r>
+    </w:p>
+    <w:p>
+      <w:pPr>
+        <w:pStyle w:val="ListParagraph"/>
+      </w:pPr>
+      <w:proofErr w:type="gramStart"/>
+      <w:r>
+        <w:rPr>
+          <w:b/>
+          <w:highlight w:val="yellow"/>
+        </w:rPr>
+        <w:t>advantages</w:t>
+      </w:r>
+      <w:proofErr w:type="gramEnd"/>
+      <w:r>
+        <w:rPr>
+          <w:b/>
+          <w:highlight w:val="yellow"/>
+        </w:rPr>
+        <w:t xml:space="preserve"> of Collections</w:t>
+      </w:r>
+      <w:r>
+        <w:t xml:space="preserve"> </w:t>
+      </w:r>
+      <w:proofErr w:type="spellStart"/>
+      <w:r>
+        <w:t>Collections</w:t>
+      </w:r>
+      <w:proofErr w:type="spellEnd"/>
+      <w:r>
+        <w:t xml:space="preserve"> are dynamic , insertion/ deletion is easier</w:t>
+      </w:r>
+    </w:p>
+    <w:p>
+      <w:pPr>
+        <w:pStyle w:val="ListParagraph"/>
+        <w:rPr>
+          <w:b/>
+        </w:rPr>
+      </w:pPr>
+      <w:r>
+        <w:t xml:space="preserve">When we combine both of their </w:t>
+      </w:r>
+      <w:proofErr w:type="gramStart"/>
+      <w:r>
+        <w:t>advantages ,</w:t>
+      </w:r>
+      <w:proofErr w:type="gramEnd"/>
+      <w:r>
+        <w:t xml:space="preserve"> </w:t>
+      </w:r>
+      <w:r>
+        <w:rPr>
+          <w:b/>
+          <w:highlight w:val="yellow"/>
+        </w:rPr>
+        <w:t>We get GENERIC COLLECTIONS</w:t>
+      </w:r>
+    </w:p>
+    <w:p>
+      <w:pPr>
+        <w:pStyle w:val="ListParagraph"/>
+      </w:pPr>
+    </w:p>
+    <w:p>
+      <w:pPr>
+        <w:pStyle w:val="ListParagraph"/>
+        <w:rPr>
+          <w:b/>
+        </w:rPr>
+      </w:pPr>
+      <w:r>
+        <w:t>Generic collections are collection only but they are type-</w:t>
+      </w:r>
+      <w:proofErr w:type="gramStart"/>
+      <w:r>
+        <w:t>safe ,</w:t>
+      </w:r>
+      <w:proofErr w:type="gramEnd"/>
+      <w:r>
+        <w:t xml:space="preserve"> which means they can store elements of same type</w:t>
+      </w:r>
+    </w:p>
+    <w:p>
+      <w:pPr>
+        <w:rPr>
+          <w:b/>
+        </w:rPr>
+      </w:pPr>
+      <w:r>
+        <w:rPr>
+          <w:b/>
+          <w:highlight w:val="yellow"/>
+        </w:rPr>
+        <w:t>Classes for generic collections</w:t>
+      </w:r>
+      <w:r>
+        <w:rPr>
+          <w:b/>
+          <w:highlight w:val="yellow"/>
+        </w:rPr>
         <w:t xml:space="preserve"> are present in </w:t>
       </w:r>
       <w:proofErr w:type="spellStart"/>
@@ -5127,6 +8068,8 @@
         </w:rPr>
         <w:t>GenericCollectionsDemo</w:t>
       </w:r>
+      <w:bookmarkStart w:id="0" w:name="_GoBack"/>
+      <w:bookmarkEnd w:id="0"/>
       <w:proofErr w:type="spellEnd"/>
     </w:p>
     <w:p>
@@ -6842,75 +9785,75 @@
           <w:sz w:val="19"/>
           <w:szCs w:val="19"/>
         </w:rPr>
+        <w:t>using</w:t>
+      </w:r>
+      <w:proofErr w:type="gramEnd"/>
+      <w:r>
+        <w:rPr>
+          <w:rFonts w:ascii="Consolas" w:hAnsi="Consolas" w:cs="Consolas"/>
+          <w:color w:val="000000"/>
+          <w:sz w:val="19"/>
+          <w:szCs w:val="19"/>
+        </w:rPr>
+        <w:t xml:space="preserve"> </w:t>
+      </w:r>
+      <w:proofErr w:type="spellStart"/>
+      <w:r>
+        <w:rPr>
+          <w:rFonts w:ascii="Consolas" w:hAnsi="Consolas" w:cs="Consolas"/>
+          <w:color w:val="000000"/>
+          <w:sz w:val="19"/>
+          <w:szCs w:val="19"/>
+        </w:rPr>
+        <w:t>System.Threading.Tasks</w:t>
+      </w:r>
+      <w:proofErr w:type="spellEnd"/>
+      <w:r>
+        <w:rPr>
+          <w:rFonts w:ascii="Consolas" w:hAnsi="Consolas" w:cs="Consolas"/>
+          <w:color w:val="000000"/>
+          <w:sz w:val="19"/>
+          <w:szCs w:val="19"/>
+        </w:rPr>
+        <w:t>;</w:t>
+      </w:r>
+    </w:p>
+    <w:p>
+      <w:pPr>
+        <w:autoSpaceDE w:val="0"/>
+        <w:autoSpaceDN w:val="0"/>
+        <w:adjustRightInd w:val="0"/>
+        <w:spacing w:after="0" w:line="240" w:lineRule="auto"/>
+        <w:rPr>
+          <w:rFonts w:ascii="Consolas" w:hAnsi="Consolas" w:cs="Consolas"/>
+          <w:color w:val="000000"/>
+          <w:sz w:val="19"/>
+          <w:szCs w:val="19"/>
+        </w:rPr>
+      </w:pPr>
+    </w:p>
+    <w:p>
+      <w:pPr>
+        <w:autoSpaceDE w:val="0"/>
+        <w:autoSpaceDN w:val="0"/>
+        <w:adjustRightInd w:val="0"/>
+        <w:spacing w:after="0" w:line="240" w:lineRule="auto"/>
+        <w:rPr>
+          <w:rFonts w:ascii="Consolas" w:hAnsi="Consolas" w:cs="Consolas"/>
+          <w:color w:val="000000"/>
+          <w:sz w:val="19"/>
+          <w:szCs w:val="19"/>
+        </w:rPr>
+      </w:pPr>
+      <w:proofErr w:type="gramStart"/>
+      <w:r>
+        <w:rPr>
+          <w:rFonts w:ascii="Consolas" w:hAnsi="Consolas" w:cs="Consolas"/>
+          <w:color w:val="0000FF"/>
+          <w:sz w:val="19"/>
+          <w:szCs w:val="19"/>
+        </w:rPr>
         <w:lastRenderedPageBreak/>
-        <w:t>using</w:t>
-      </w:r>
-      <w:proofErr w:type="gramEnd"/>
-      <w:r>
-        <w:rPr>
-          <w:rFonts w:ascii="Consolas" w:hAnsi="Consolas" w:cs="Consolas"/>
-          <w:color w:val="000000"/>
-          <w:sz w:val="19"/>
-          <w:szCs w:val="19"/>
-        </w:rPr>
-        <w:t xml:space="preserve"> </w:t>
-      </w:r>
-      <w:proofErr w:type="spellStart"/>
-      <w:r>
-        <w:rPr>
-          <w:rFonts w:ascii="Consolas" w:hAnsi="Consolas" w:cs="Consolas"/>
-          <w:color w:val="000000"/>
-          <w:sz w:val="19"/>
-          <w:szCs w:val="19"/>
-        </w:rPr>
-        <w:t>System.Threading.Tasks</w:t>
-      </w:r>
-      <w:proofErr w:type="spellEnd"/>
-      <w:r>
-        <w:rPr>
-          <w:rFonts w:ascii="Consolas" w:hAnsi="Consolas" w:cs="Consolas"/>
-          <w:color w:val="000000"/>
-          <w:sz w:val="19"/>
-          <w:szCs w:val="19"/>
-        </w:rPr>
-        <w:t>;</w:t>
-      </w:r>
-    </w:p>
-    <w:p>
-      <w:pPr>
-        <w:autoSpaceDE w:val="0"/>
-        <w:autoSpaceDN w:val="0"/>
-        <w:adjustRightInd w:val="0"/>
-        <w:spacing w:after="0" w:line="240" w:lineRule="auto"/>
-        <w:rPr>
-          <w:rFonts w:ascii="Consolas" w:hAnsi="Consolas" w:cs="Consolas"/>
-          <w:color w:val="000000"/>
-          <w:sz w:val="19"/>
-          <w:szCs w:val="19"/>
-        </w:rPr>
-      </w:pPr>
-    </w:p>
-    <w:p>
-      <w:pPr>
-        <w:autoSpaceDE w:val="0"/>
-        <w:autoSpaceDN w:val="0"/>
-        <w:adjustRightInd w:val="0"/>
-        <w:spacing w:after="0" w:line="240" w:lineRule="auto"/>
-        <w:rPr>
-          <w:rFonts w:ascii="Consolas" w:hAnsi="Consolas" w:cs="Consolas"/>
-          <w:color w:val="000000"/>
-          <w:sz w:val="19"/>
-          <w:szCs w:val="19"/>
-        </w:rPr>
-      </w:pPr>
-      <w:proofErr w:type="gramStart"/>
-      <w:r>
-        <w:rPr>
-          <w:rFonts w:ascii="Consolas" w:hAnsi="Consolas" w:cs="Consolas"/>
-          <w:color w:val="0000FF"/>
-          <w:sz w:val="19"/>
-          <w:szCs w:val="19"/>
-        </w:rPr>
         <w:t>namespace</w:t>
       </w:r>
       <w:proofErr w:type="gramEnd"/>
@@ -9255,41 +12198,41 @@
           <w:sz w:val="19"/>
           <w:szCs w:val="19"/>
         </w:rPr>
+        <w:t>using</w:t>
+      </w:r>
+      <w:proofErr w:type="gramEnd"/>
+      <w:r>
+        <w:rPr>
+          <w:rFonts w:ascii="Consolas" w:hAnsi="Consolas" w:cs="Consolas"/>
+          <w:color w:val="000000"/>
+          <w:sz w:val="19"/>
+          <w:szCs w:val="19"/>
+        </w:rPr>
+        <w:t xml:space="preserve"> System;</w:t>
+      </w:r>
+    </w:p>
+    <w:p>
+      <w:pPr>
+        <w:autoSpaceDE w:val="0"/>
+        <w:autoSpaceDN w:val="0"/>
+        <w:adjustRightInd w:val="0"/>
+        <w:spacing w:after="0" w:line="240" w:lineRule="auto"/>
+        <w:rPr>
+          <w:rFonts w:ascii="Consolas" w:hAnsi="Consolas" w:cs="Consolas"/>
+          <w:color w:val="000000"/>
+          <w:sz w:val="19"/>
+          <w:szCs w:val="19"/>
+        </w:rPr>
+      </w:pPr>
+      <w:proofErr w:type="gramStart"/>
+      <w:r>
+        <w:rPr>
+          <w:rFonts w:ascii="Consolas" w:hAnsi="Consolas" w:cs="Consolas"/>
+          <w:color w:val="0000FF"/>
+          <w:sz w:val="19"/>
+          <w:szCs w:val="19"/>
+        </w:rPr>
         <w:lastRenderedPageBreak/>
-        <w:t>using</w:t>
-      </w:r>
-      <w:proofErr w:type="gramEnd"/>
-      <w:r>
-        <w:rPr>
-          <w:rFonts w:ascii="Consolas" w:hAnsi="Consolas" w:cs="Consolas"/>
-          <w:color w:val="000000"/>
-          <w:sz w:val="19"/>
-          <w:szCs w:val="19"/>
-        </w:rPr>
-        <w:t xml:space="preserve"> System;</w:t>
-      </w:r>
-    </w:p>
-    <w:p>
-      <w:pPr>
-        <w:autoSpaceDE w:val="0"/>
-        <w:autoSpaceDN w:val="0"/>
-        <w:adjustRightInd w:val="0"/>
-        <w:spacing w:after="0" w:line="240" w:lineRule="auto"/>
-        <w:rPr>
-          <w:rFonts w:ascii="Consolas" w:hAnsi="Consolas" w:cs="Consolas"/>
-          <w:color w:val="000000"/>
-          <w:sz w:val="19"/>
-          <w:szCs w:val="19"/>
-        </w:rPr>
-      </w:pPr>
-      <w:proofErr w:type="gramStart"/>
-      <w:r>
-        <w:rPr>
-          <w:rFonts w:ascii="Consolas" w:hAnsi="Consolas" w:cs="Consolas"/>
-          <w:color w:val="0000FF"/>
-          <w:sz w:val="19"/>
-          <w:szCs w:val="19"/>
-        </w:rPr>
         <w:t>using</w:t>
       </w:r>
       <w:proofErr w:type="gramEnd"/>
@@ -11946,6 +14889,7 @@
     <w:p/>
     <w:p>
       <w:r>
+        <w:lastRenderedPageBreak/>
         <w:t>Store &amp; Display records for 2 objects</w:t>
       </w:r>
     </w:p>
@@ -14399,6 +17343,7 @@
     </w:p>
     <w:p>
       <w:r>
+        <w:lastRenderedPageBreak/>
         <w:t>Array of Objects</w:t>
       </w:r>
     </w:p>
@@ -17040,27 +19985,61 @@
           <w:sz w:val="19"/>
           <w:szCs w:val="19"/>
         </w:rPr>
+        <w:t>}</w:t>
+      </w:r>
+    </w:p>
+    <w:p>
+      <w:pPr>
+        <w:rPr>
+          <w:rFonts w:ascii="Consolas" w:hAnsi="Consolas" w:cs="Consolas"/>
+          <w:color w:val="000000"/>
+          <w:sz w:val="19"/>
+          <w:szCs w:val="19"/>
+        </w:rPr>
+      </w:pPr>
+      <w:r>
+        <w:rPr>
+          <w:rFonts w:ascii="Consolas" w:hAnsi="Consolas" w:cs="Consolas"/>
+          <w:color w:val="000000"/>
+          <w:sz w:val="19"/>
+          <w:szCs w:val="19"/>
+        </w:rPr>
+        <w:t>Collection of Students</w:t>
+      </w:r>
+    </w:p>
+    <w:p>
+      <w:pPr>
+        <w:autoSpaceDE w:val="0"/>
+        <w:autoSpaceDN w:val="0"/>
+        <w:adjustRightInd w:val="0"/>
+        <w:spacing w:after="0" w:line="240" w:lineRule="auto"/>
+        <w:rPr>
+          <w:rFonts w:ascii="Consolas" w:hAnsi="Consolas" w:cs="Consolas"/>
+          <w:color w:val="000000"/>
+          <w:sz w:val="19"/>
+          <w:szCs w:val="19"/>
+        </w:rPr>
+      </w:pPr>
+      <w:proofErr w:type="gramStart"/>
+      <w:r>
+        <w:rPr>
+          <w:rFonts w:ascii="Consolas" w:hAnsi="Consolas" w:cs="Consolas"/>
+          <w:color w:val="0000FF"/>
+          <w:sz w:val="19"/>
+          <w:szCs w:val="19"/>
+        </w:rPr>
         <w:lastRenderedPageBreak/>
-        <w:t>}</w:t>
-      </w:r>
-    </w:p>
-    <w:p>
-      <w:pPr>
-        <w:rPr>
-          <w:rFonts w:ascii="Consolas" w:hAnsi="Consolas" w:cs="Consolas"/>
-          <w:color w:val="000000"/>
-          <w:sz w:val="19"/>
-          <w:szCs w:val="19"/>
-        </w:rPr>
-      </w:pPr>
-      <w:r>
-        <w:rPr>
-          <w:rFonts w:ascii="Consolas" w:hAnsi="Consolas" w:cs="Consolas"/>
-          <w:color w:val="000000"/>
-          <w:sz w:val="19"/>
-          <w:szCs w:val="19"/>
-        </w:rPr>
-        <w:t>Collection of Students</w:t>
+        <w:t>using</w:t>
+      </w:r>
+      <w:proofErr w:type="gramEnd"/>
+      <w:r>
+        <w:rPr>
+          <w:rFonts w:ascii="Consolas" w:hAnsi="Consolas" w:cs="Consolas"/>
+          <w:color w:val="000000"/>
+          <w:sz w:val="19"/>
+          <w:szCs w:val="19"/>
+        </w:rPr>
+        <w:t xml:space="preserve"> System;</w:t>
       </w:r>
     </w:p>
     <w:p>
@@ -17094,7 +20073,27 @@
           <w:sz w:val="19"/>
           <w:szCs w:val="19"/>
         </w:rPr>
-        <w:t xml:space="preserve"> System;</w:t>
+        <w:t xml:space="preserve"> </w:t>
+      </w:r>
+      <w:proofErr w:type="spellStart"/>
+      <w:r>
+        <w:rPr>
+          <w:rFonts w:ascii="Consolas" w:hAnsi="Consolas" w:cs="Consolas"/>
+          <w:color w:val="000000"/>
+          <w:sz w:val="19"/>
+          <w:szCs w:val="19"/>
+        </w:rPr>
+        <w:t>System.Collections</w:t>
+      </w:r>
+      <w:proofErr w:type="spellEnd"/>
+      <w:r>
+        <w:rPr>
+          <w:rFonts w:ascii="Consolas" w:hAnsi="Consolas" w:cs="Consolas"/>
+          <w:color w:val="000000"/>
+          <w:sz w:val="19"/>
+          <w:szCs w:val="19"/>
+        </w:rPr>
+        <w:t>;</w:t>
       </w:r>
     </w:p>
     <w:p>
@@ -17138,7 +20137,7 @@
           <w:sz w:val="19"/>
           <w:szCs w:val="19"/>
         </w:rPr>
-        <w:t>System.Collections</w:t>
+        <w:t>System.Collections.Generic</w:t>
       </w:r>
       <w:proofErr w:type="spellEnd"/>
       <w:r>
@@ -17192,7 +20191,7 @@
           <w:sz w:val="19"/>
           <w:szCs w:val="19"/>
         </w:rPr>
-        <w:t>System.Collections.Generic</w:t>
+        <w:t>System.Linq</w:t>
       </w:r>
       <w:proofErr w:type="spellEnd"/>
       <w:r>
@@ -17246,64 +20245,8 @@
           <w:sz w:val="19"/>
           <w:szCs w:val="19"/>
         </w:rPr>
-        <w:t>System.Linq</w:t>
-      </w:r>
-      <w:proofErr w:type="spellEnd"/>
-      <w:r>
-        <w:rPr>
-          <w:rFonts w:ascii="Consolas" w:hAnsi="Consolas" w:cs="Consolas"/>
-          <w:color w:val="000000"/>
-          <w:sz w:val="19"/>
-          <w:szCs w:val="19"/>
-        </w:rPr>
-        <w:t>;</w:t>
-      </w:r>
-    </w:p>
-    <w:p>
-      <w:pPr>
-        <w:autoSpaceDE w:val="0"/>
-        <w:autoSpaceDN w:val="0"/>
-        <w:adjustRightInd w:val="0"/>
-        <w:spacing w:after="0" w:line="240" w:lineRule="auto"/>
-        <w:rPr>
-          <w:rFonts w:ascii="Consolas" w:hAnsi="Consolas" w:cs="Consolas"/>
-          <w:color w:val="000000"/>
-          <w:sz w:val="19"/>
-          <w:szCs w:val="19"/>
-        </w:rPr>
-      </w:pPr>
-      <w:proofErr w:type="gramStart"/>
-      <w:r>
-        <w:rPr>
-          <w:rFonts w:ascii="Consolas" w:hAnsi="Consolas" w:cs="Consolas"/>
-          <w:color w:val="0000FF"/>
-          <w:sz w:val="19"/>
-          <w:szCs w:val="19"/>
-        </w:rPr>
-        <w:t>using</w:t>
-      </w:r>
-      <w:proofErr w:type="gramEnd"/>
-      <w:r>
-        <w:rPr>
-          <w:rFonts w:ascii="Consolas" w:hAnsi="Consolas" w:cs="Consolas"/>
-          <w:color w:val="000000"/>
-          <w:sz w:val="19"/>
-          <w:szCs w:val="19"/>
-        </w:rPr>
-        <w:t xml:space="preserve"> </w:t>
-      </w:r>
-      <w:proofErr w:type="spellStart"/>
-      <w:r>
-        <w:rPr>
-          <w:rFonts w:ascii="Consolas" w:hAnsi="Consolas" w:cs="Consolas"/>
-          <w:color w:val="000000"/>
-          <w:sz w:val="19"/>
-          <w:szCs w:val="19"/>
-        </w:rPr>
         <w:t>System.Text</w:t>
       </w:r>
-      <w:bookmarkStart w:id="0" w:name="_GoBack"/>
-      <w:bookmarkEnd w:id="0"/>
       <w:proofErr w:type="spellEnd"/>
       <w:r>
         <w:rPr>
@@ -22505,7 +25448,6 @@
           <w:sz w:val="19"/>
           <w:szCs w:val="19"/>
         </w:rPr>
-        <w:lastRenderedPageBreak/>
         <w:t xml:space="preserve">        }</w:t>
       </w:r>
     </w:p>
@@ -22587,6 +25529,7 @@
           <w:b/>
           <w:highlight w:val="yellow"/>
         </w:rPr>
+        <w:lastRenderedPageBreak/>
         <w:t xml:space="preserve">Class access </w:t>
       </w:r>
       <w:proofErr w:type="spellStart"/>

</xml_diff>